<commit_message>
Uniendo datos en Tableau
</commit_message>
<xml_diff>
--- a/Tableau/Sección 3; Mapas, Gráficos de dispersión & Dashboard/Mapas, Gráficos de dispersión & Dashboard.docx
+++ b/Tableau/Sección 3; Mapas, Gráficos de dispersión & Dashboard/Mapas, Gráficos de dispersión & Dashboard.docx
@@ -2660,29 +2660,7 @@
           <w:sz w:val="20"/>
           <w:szCs w:val="20"/>
         </w:rPr>
-        <w:t xml:space="preserve">4. </w:t>
-      </w:r>
-      <w:r>
-        <w:rPr>
-          <w:rFonts w:ascii="Times" w:eastAsia="Times" w:hAnsi="Times"/>
-          <w:i/>
-          <w:iCs/>
-          <w:color w:val="000000"/>
-          <w:sz w:val="20"/>
-          <w:szCs w:val="20"/>
-        </w:rPr>
-        <w:t>Introducción</w:t>
-      </w:r>
-      <w:r>
-        <w:rPr>
-          <w:rFonts w:ascii="Times" w:eastAsia="Times" w:hAnsi="Times"/>
-          <w:i/>
-          <w:iCs/>
-          <w:color w:val="000000"/>
-          <w:sz w:val="20"/>
-          <w:szCs w:val="20"/>
-        </w:rPr>
-        <w:t xml:space="preserve"> a Consultas y su importancia (Complejidad; Intermedia)</w:t>
+        <w:t>4. Introducción a Consultas y su importancia (Complejidad; Intermedia)</w:t>
       </w:r>
       <w:r>
         <w:rPr>
@@ -2808,11 +2786,12 @@
     <w:p>
       <w:pPr>
         <w:rPr>
-          <w:rFonts w:ascii="Times" w:eastAsia="Times" w:hAnsi="Times"/>
-          <w:color w:val="000000"/>
-          <w:sz w:val="20"/>
-          <w:szCs w:val="20"/>
-          <w:lang w:val="en-US"/>
+          <w:rFonts w:ascii="Times" w:eastAsia="Times" w:hAnsi="Times" w:cs="Times"/>
+          <w:b/>
+          <w:bCs/>
+          <w:color w:val="000000" w:themeColor="text1"/>
+          <w:sz w:val="20"/>
+          <w:szCs w:val="20"/>
         </w:rPr>
       </w:pPr>
       <w:r>
@@ -2865,15 +2844,347 @@
           </wp:inline>
         </w:drawing>
       </w:r>
-      <w:r>
-        <w:rPr>
-          <w:rFonts w:ascii="Times" w:eastAsia="Times" w:hAnsi="Times"/>
-          <w:color w:val="000000"/>
-          <w:sz w:val="20"/>
-          <w:szCs w:val="20"/>
-          <w:lang w:val="en-US"/>
+    </w:p>
+    <w:p>
+      <w:pPr>
+        <w:rPr>
+          <w:rFonts w:ascii="Times" w:eastAsia="Times" w:hAnsi="Times"/>
+          <w:color w:val="000000"/>
+          <w:sz w:val="20"/>
+          <w:szCs w:val="20"/>
+        </w:rPr>
+      </w:pPr>
+      <w:r>
+        <w:rPr>
+          <w:rFonts w:ascii="Times" w:eastAsia="Times" w:hAnsi="Times"/>
+          <w:color w:val="000000"/>
+          <w:sz w:val="20"/>
+          <w:szCs w:val="20"/>
+        </w:rPr>
+        <w:t>L</w:t>
+      </w:r>
+      <w:r>
+        <w:rPr>
+          <w:rFonts w:ascii="Times" w:eastAsia="Times" w:hAnsi="Times"/>
+          <w:color w:val="000000"/>
+          <w:sz w:val="20"/>
+          <w:szCs w:val="20"/>
+        </w:rPr>
+        <w:t>o ideal es que e</w:t>
+      </w:r>
+      <w:r>
+        <w:rPr>
+          <w:rFonts w:ascii="Times" w:eastAsia="Times" w:hAnsi="Times"/>
+          <w:color w:val="000000"/>
+          <w:sz w:val="20"/>
+          <w:szCs w:val="20"/>
+        </w:rPr>
+        <w:t>ste nombre</w:t>
+      </w:r>
+      <w:r>
+        <w:rPr>
+          <w:rFonts w:ascii="Times" w:eastAsia="Times" w:hAnsi="Times"/>
+          <w:color w:val="000000"/>
+          <w:sz w:val="20"/>
+          <w:szCs w:val="20"/>
+        </w:rPr>
+        <w:t xml:space="preserve">, </w:t>
+      </w:r>
+      <w:r>
+        <w:rPr>
+          <w:rFonts w:ascii="Times" w:eastAsia="Times" w:hAnsi="Times"/>
+          <w:i/>
+          <w:iCs/>
+          <w:color w:val="000000"/>
+          <w:sz w:val="20"/>
+          <w:szCs w:val="20"/>
+        </w:rPr>
+        <w:t>‘ListOfOrders’</w:t>
+      </w:r>
+      <w:r>
+        <w:rPr>
+          <w:rFonts w:ascii="Times" w:eastAsia="Times" w:hAnsi="Times"/>
+          <w:color w:val="000000"/>
+          <w:sz w:val="20"/>
+          <w:szCs w:val="20"/>
+        </w:rPr>
+        <w:t xml:space="preserve">, </w:t>
+      </w:r>
+      <w:r>
+        <w:rPr>
+          <w:rFonts w:ascii="Times" w:eastAsia="Times" w:hAnsi="Times"/>
+          <w:color w:val="000000"/>
+          <w:sz w:val="20"/>
+          <w:szCs w:val="20"/>
+        </w:rPr>
+        <w:t xml:space="preserve">sea renombrado </w:t>
+      </w:r>
+      <w:r>
+        <w:rPr>
+          <w:rFonts w:ascii="Times" w:eastAsia="Times" w:hAnsi="Times"/>
+          <w:color w:val="000000"/>
+          <w:sz w:val="20"/>
+          <w:szCs w:val="20"/>
+        </w:rPr>
+        <w:t>por</w:t>
+      </w:r>
+      <w:r>
+        <w:rPr>
+          <w:rFonts w:ascii="Times" w:eastAsia="Times" w:hAnsi="Times"/>
+          <w:color w:val="000000"/>
+          <w:sz w:val="20"/>
+          <w:szCs w:val="20"/>
+        </w:rPr>
+        <w:t xml:space="preserve"> uno que haga referencia a la </w:t>
+      </w:r>
+      <w:r>
+        <w:rPr>
+          <w:rFonts w:ascii="Times" w:eastAsia="Times" w:hAnsi="Times"/>
+          <w:color w:val="000000"/>
+          <w:sz w:val="20"/>
+          <w:szCs w:val="20"/>
+        </w:rPr>
+        <w:t xml:space="preserve">unión </w:t>
+      </w:r>
+      <w:r>
+        <w:rPr>
+          <w:rFonts w:ascii="Times" w:eastAsia="Times" w:hAnsi="Times"/>
+          <w:color w:val="000000"/>
+          <w:sz w:val="20"/>
+          <w:szCs w:val="20"/>
+        </w:rPr>
+        <w:t xml:space="preserve">que se acaba </w:t>
+      </w:r>
+      <w:r>
+        <w:rPr>
+          <w:rFonts w:ascii="Times" w:eastAsia="Times" w:hAnsi="Times"/>
+          <w:color w:val="000000"/>
+          <w:sz w:val="20"/>
+          <w:szCs w:val="20"/>
+        </w:rPr>
+        <w:t xml:space="preserve">de </w:t>
+      </w:r>
+      <w:r>
+        <w:rPr>
+          <w:rFonts w:ascii="Times" w:eastAsia="Times" w:hAnsi="Times"/>
+          <w:color w:val="000000"/>
+          <w:sz w:val="20"/>
+          <w:szCs w:val="20"/>
+        </w:rPr>
+        <w:t>realizar</w:t>
+      </w:r>
+      <w:r>
+        <w:rPr>
+          <w:rFonts w:ascii="Times" w:eastAsia="Times" w:hAnsi="Times"/>
+          <w:color w:val="000000"/>
+          <w:sz w:val="20"/>
+          <w:szCs w:val="20"/>
         </w:rPr>
         <w:t xml:space="preserve"> </w:t>
+      </w:r>
+      <w:r>
+        <w:rPr>
+          <w:rFonts w:ascii="Times" w:eastAsia="Times" w:hAnsi="Times"/>
+          <w:color w:val="000000"/>
+          <w:sz w:val="20"/>
+          <w:szCs w:val="20"/>
+        </w:rPr>
+        <w:t>(</w:t>
+      </w:r>
+      <w:r>
+        <w:rPr>
+          <w:rFonts w:ascii="Times" w:eastAsia="Times" w:hAnsi="Times"/>
+          <w:color w:val="000000"/>
+          <w:sz w:val="20"/>
+          <w:szCs w:val="20"/>
+        </w:rPr>
+        <w:t xml:space="preserve">y con las entidades con las que se </w:t>
+      </w:r>
+      <w:r>
+        <w:rPr>
+          <w:rFonts w:ascii="Times" w:eastAsia="Times" w:hAnsi="Times"/>
+          <w:color w:val="000000"/>
+          <w:sz w:val="20"/>
+          <w:szCs w:val="20"/>
+        </w:rPr>
+        <w:t>realizó</w:t>
+      </w:r>
+      <w:r>
+        <w:rPr>
+          <w:rFonts w:ascii="Times" w:eastAsia="Times" w:hAnsi="Times"/>
+          <w:color w:val="000000"/>
+          <w:sz w:val="20"/>
+          <w:szCs w:val="20"/>
+        </w:rPr>
+        <w:t>);</w:t>
+      </w:r>
+      <w:r>
+        <w:rPr>
+          <w:rFonts w:ascii="Times" w:eastAsia="Times" w:hAnsi="Times"/>
+          <w:color w:val="000000"/>
+          <w:sz w:val="20"/>
+          <w:szCs w:val="20"/>
+        </w:rPr>
+        <w:t xml:space="preserve"> por ejemplo</w:t>
+      </w:r>
+      <w:r>
+        <w:rPr>
+          <w:rFonts w:ascii="Times" w:eastAsia="Times" w:hAnsi="Times"/>
+          <w:color w:val="000000"/>
+          <w:sz w:val="20"/>
+          <w:szCs w:val="20"/>
+        </w:rPr>
+        <w:t>,</w:t>
+      </w:r>
+      <w:r>
+        <w:rPr>
+          <w:rFonts w:ascii="Times" w:eastAsia="Times" w:hAnsi="Times"/>
+          <w:color w:val="000000"/>
+          <w:sz w:val="20"/>
+          <w:szCs w:val="20"/>
+        </w:rPr>
+        <w:t xml:space="preserve"> podría llamar</w:t>
+      </w:r>
+      <w:r>
+        <w:rPr>
+          <w:rFonts w:ascii="Times" w:eastAsia="Times" w:hAnsi="Times"/>
+          <w:color w:val="000000"/>
+          <w:sz w:val="20"/>
+          <w:szCs w:val="20"/>
+        </w:rPr>
+        <w:t xml:space="preserve"> a</w:t>
+      </w:r>
+      <w:r>
+        <w:rPr>
+          <w:rFonts w:ascii="Times" w:eastAsia="Times" w:hAnsi="Times"/>
+          <w:color w:val="000000"/>
+          <w:sz w:val="20"/>
+          <w:szCs w:val="20"/>
+        </w:rPr>
+        <w:t xml:space="preserve"> su nueva tabla así</w:t>
+      </w:r>
+      <w:r>
+        <w:rPr>
+          <w:rFonts w:ascii="Times" w:eastAsia="Times" w:hAnsi="Times"/>
+          <w:color w:val="000000"/>
+          <w:sz w:val="20"/>
+          <w:szCs w:val="20"/>
+        </w:rPr>
+        <w:t>: ‘</w:t>
+      </w:r>
+      <w:r>
+        <w:rPr>
+          <w:rFonts w:ascii="Times" w:eastAsia="Times" w:hAnsi="Times"/>
+          <w:color w:val="000000"/>
+          <w:sz w:val="20"/>
+          <w:szCs w:val="20"/>
+        </w:rPr>
+        <w:t>ListOfOrder</w:t>
+      </w:r>
+      <w:r>
+        <w:rPr>
+          <w:rFonts w:ascii="Times" w:eastAsia="Times" w:hAnsi="Times"/>
+          <w:color w:val="000000"/>
+          <w:sz w:val="20"/>
+          <w:szCs w:val="20"/>
+        </w:rPr>
+        <w:t xml:space="preserve">s + </w:t>
+      </w:r>
+      <w:r>
+        <w:rPr>
+          <w:rFonts w:ascii="Times" w:eastAsia="Times" w:hAnsi="Times"/>
+          <w:color w:val="000000"/>
+          <w:sz w:val="20"/>
+          <w:szCs w:val="20"/>
+        </w:rPr>
+        <w:t>Order</w:t>
+      </w:r>
+      <w:r>
+        <w:rPr>
+          <w:rFonts w:ascii="Times" w:eastAsia="Times" w:hAnsi="Times"/>
+          <w:color w:val="000000"/>
+          <w:sz w:val="20"/>
+          <w:szCs w:val="20"/>
+        </w:rPr>
+        <w:t>Breakdown’.</w:t>
+      </w:r>
+      <w:r>
+        <w:rPr>
+          <w:rFonts w:ascii="Times" w:eastAsia="Times" w:hAnsi="Times"/>
+          <w:color w:val="000000"/>
+          <w:sz w:val="20"/>
+          <w:szCs w:val="20"/>
+        </w:rPr>
+        <w:t xml:space="preserve"> Haga clic derecho sobre el anterior recuadro y</w:t>
+      </w:r>
+      <w:r>
+        <w:rPr>
+          <w:rFonts w:ascii="Times" w:eastAsia="Times" w:hAnsi="Times"/>
+          <w:color w:val="000000"/>
+          <w:sz w:val="20"/>
+          <w:szCs w:val="20"/>
+        </w:rPr>
+        <w:t xml:space="preserve"> renómbrelo. Quedaría así:</w:t>
+      </w:r>
+    </w:p>
+    <w:p>
+      <w:pPr>
+        <w:rPr>
+          <w:rFonts w:ascii="Times" w:eastAsia="Times" w:hAnsi="Times"/>
+          <w:color w:val="000000"/>
+          <w:sz w:val="20"/>
+          <w:szCs w:val="20"/>
+        </w:rPr>
+      </w:pPr>
+      <w:r>
+        <w:rPr>
+          <w:rFonts w:ascii="Times" w:eastAsia="Times" w:hAnsi="Times"/>
+          <w:noProof/>
+          <w:color w:val="000000"/>
+          <w:sz w:val="20"/>
+          <w:szCs w:val="20"/>
+        </w:rPr>
+        <w:drawing>
+          <wp:inline distT="0" distB="0" distL="0" distR="0" wp14:anchorId="73DA81AC" wp14:editId="75FC38D0">
+            <wp:extent cx="1962424" cy="390580"/>
+            <wp:effectExtent l="0" t="0" r="0" b="9525"/>
+            <wp:docPr id="11" name="Imagen 11"/>
+            <wp:cNvGraphicFramePr>
+              <a:graphicFrameLocks xmlns:a="http://schemas.openxmlformats.org/drawingml/2006/main" noChangeAspect="1"/>
+            </wp:cNvGraphicFramePr>
+            <a:graphic xmlns:a="http://schemas.openxmlformats.org/drawingml/2006/main">
+              <a:graphicData uri="http://schemas.openxmlformats.org/drawingml/2006/picture">
+                <pic:pic xmlns:pic="http://schemas.openxmlformats.org/drawingml/2006/picture">
+                  <pic:nvPicPr>
+                    <pic:cNvPr id="11" name="Imagen 11"/>
+                    <pic:cNvPicPr/>
+                  </pic:nvPicPr>
+                  <pic:blipFill>
+                    <a:blip r:embed="rId16">
+                      <a:extLst>
+                        <a:ext uri="{28A0092B-C50C-407E-A947-70E740481C1C}">
+                          <a14:useLocalDpi xmlns:a14="http://schemas.microsoft.com/office/drawing/2010/main" val="0"/>
+                        </a:ext>
+                      </a:extLst>
+                    </a:blip>
+                    <a:stretch>
+                      <a:fillRect/>
+                    </a:stretch>
+                  </pic:blipFill>
+                  <pic:spPr>
+                    <a:xfrm>
+                      <a:off x="0" y="0"/>
+                      <a:ext cx="1962424" cy="390580"/>
+                    </a:xfrm>
+                    <a:prstGeom prst="rect">
+                      <a:avLst/>
+                    </a:prstGeom>
+                  </pic:spPr>
+                </pic:pic>
+              </a:graphicData>
+            </a:graphic>
+          </wp:inline>
+        </w:drawing>
       </w:r>
     </w:p>
     <w:p>
@@ -3305,6 +3616,7 @@
           <w:sz w:val="20"/>
           <w:szCs w:val="20"/>
         </w:rPr>
+        <w:lastRenderedPageBreak/>
         <w:t xml:space="preserve">Si tenemos, por </w:t>
       </w:r>
       <w:r>
@@ -3553,7 +3865,6 @@
           <w:sz w:val="20"/>
           <w:szCs w:val="20"/>
         </w:rPr>
-        <w:lastRenderedPageBreak/>
         <w:t xml:space="preserve">Si </w:t>
       </w:r>
       <w:r>
@@ -3887,16 +4198,7 @@
           <w:sz w:val="20"/>
           <w:szCs w:val="20"/>
         </w:rPr>
-        <w:t>‘ListOfOrders’</w:t>
-      </w:r>
-      <w:r>
-        <w:rPr>
-          <w:rFonts w:ascii="Times" w:eastAsia="Times" w:hAnsi="Times"/>
-          <w:color w:val="000000"/>
-          <w:sz w:val="20"/>
-          <w:szCs w:val="20"/>
-        </w:rPr>
-        <w:t xml:space="preserve"> posee datos sobre </w:t>
+        <w:t xml:space="preserve">‘ListOfOrders’ posee datos sobre </w:t>
       </w:r>
       <w:r>
         <w:rPr>
@@ -3927,25 +4229,7 @@
           <w:sz w:val="20"/>
           <w:szCs w:val="20"/>
         </w:rPr>
-        <w:t xml:space="preserve">, mientras que </w:t>
-      </w:r>
-      <w:r>
-        <w:rPr>
-          <w:rFonts w:ascii="Times" w:eastAsia="Times" w:hAnsi="Times"/>
-          <w:color w:val="000000"/>
-          <w:sz w:val="20"/>
-          <w:szCs w:val="20"/>
-        </w:rPr>
-        <w:t>‘OrderBreakdown’</w:t>
-      </w:r>
-      <w:r>
-        <w:rPr>
-          <w:rFonts w:ascii="Times" w:eastAsia="Times" w:hAnsi="Times"/>
-          <w:color w:val="000000"/>
-          <w:sz w:val="20"/>
-          <w:szCs w:val="20"/>
-        </w:rPr>
-        <w:t xml:space="preserve"> posee datos sobre </w:t>
+        <w:t xml:space="preserve">, mientras que ‘OrderBreakdown’ posee datos sobre </w:t>
       </w:r>
       <w:r>
         <w:rPr>
@@ -4163,6 +4447,39 @@
           <w:sz w:val="20"/>
           <w:szCs w:val="20"/>
         </w:rPr>
+        <w:t xml:space="preserve"> ‘ListOfOrders’ </w:t>
+      </w:r>
+      <w:r>
+        <w:rPr>
+          <w:rFonts w:ascii="Times" w:eastAsia="Times" w:hAnsi="Times"/>
+          <w:b/>
+          <w:bCs/>
+          <w:color w:val="000000"/>
+          <w:sz w:val="20"/>
+          <w:szCs w:val="20"/>
+        </w:rPr>
+        <w:t>conoce</w:t>
+      </w:r>
+      <w:r>
+        <w:rPr>
+          <w:rFonts w:ascii="Times" w:eastAsia="Times" w:hAnsi="Times"/>
+          <w:b/>
+          <w:bCs/>
+          <w:color w:val="000000"/>
+          <w:sz w:val="20"/>
+          <w:szCs w:val="20"/>
+        </w:rPr>
+        <w:t>: el</w:t>
+      </w:r>
+      <w:r>
+        <w:rPr>
+          <w:rFonts w:ascii="Times" w:eastAsia="Times" w:hAnsi="Times"/>
+          <w:b/>
+          <w:bCs/>
+          <w:color w:val="000000"/>
+          <w:sz w:val="20"/>
+          <w:szCs w:val="20"/>
+        </w:rPr>
         <w:t xml:space="preserve"> </w:t>
       </w:r>
       <w:r>
@@ -4170,11 +4487,105 @@
           <w:rFonts w:ascii="Times" w:eastAsia="Times" w:hAnsi="Times"/>
           <w:b/>
           <w:bCs/>
-          <w:color w:val="000000"/>
-          <w:sz w:val="20"/>
-          <w:szCs w:val="20"/>
-        </w:rPr>
-        <w:t>‘ListOfOrders’</w:t>
+          <w:i/>
+          <w:iCs/>
+          <w:color w:val="000000"/>
+          <w:sz w:val="20"/>
+          <w:szCs w:val="20"/>
+        </w:rPr>
+        <w:t>dónde</w:t>
+      </w:r>
+      <w:r>
+        <w:rPr>
+          <w:rFonts w:ascii="Times" w:eastAsia="Times" w:hAnsi="Times"/>
+          <w:b/>
+          <w:bCs/>
+          <w:color w:val="000000"/>
+          <w:sz w:val="20"/>
+          <w:szCs w:val="20"/>
+        </w:rPr>
+        <w:t xml:space="preserve">, </w:t>
+      </w:r>
+      <w:r>
+        <w:rPr>
+          <w:rFonts w:ascii="Times" w:eastAsia="Times" w:hAnsi="Times"/>
+          <w:b/>
+          <w:bCs/>
+          <w:i/>
+          <w:iCs/>
+          <w:color w:val="000000"/>
+          <w:sz w:val="20"/>
+          <w:szCs w:val="20"/>
+        </w:rPr>
+        <w:t>cuándo</w:t>
+      </w:r>
+      <w:r>
+        <w:rPr>
+          <w:rFonts w:ascii="Times" w:eastAsia="Times" w:hAnsi="Times"/>
+          <w:b/>
+          <w:bCs/>
+          <w:color w:val="000000"/>
+          <w:sz w:val="20"/>
+          <w:szCs w:val="20"/>
+        </w:rPr>
+        <w:t xml:space="preserve"> y </w:t>
+      </w:r>
+      <w:r>
+        <w:rPr>
+          <w:rFonts w:ascii="Times" w:eastAsia="Times" w:hAnsi="Times"/>
+          <w:b/>
+          <w:bCs/>
+          <w:i/>
+          <w:iCs/>
+          <w:color w:val="000000"/>
+          <w:sz w:val="20"/>
+          <w:szCs w:val="20"/>
+        </w:rPr>
+        <w:t>quién</w:t>
+      </w:r>
+      <w:r>
+        <w:rPr>
+          <w:rFonts w:ascii="Times" w:eastAsia="Times" w:hAnsi="Times"/>
+          <w:b/>
+          <w:bCs/>
+          <w:color w:val="000000"/>
+          <w:sz w:val="20"/>
+          <w:szCs w:val="20"/>
+        </w:rPr>
+        <w:t xml:space="preserve"> realiza un pedido</w:t>
+      </w:r>
+      <w:r>
+        <w:rPr>
+          <w:rFonts w:ascii="Times" w:eastAsia="Times" w:hAnsi="Times"/>
+          <w:b/>
+          <w:bCs/>
+          <w:color w:val="000000"/>
+          <w:sz w:val="20"/>
+          <w:szCs w:val="20"/>
+        </w:rPr>
+        <w:t>, …</w:t>
+      </w:r>
+      <w:r>
+        <w:rPr>
+          <w:rFonts w:ascii="Times" w:eastAsia="Times" w:hAnsi="Times"/>
+          <w:b/>
+          <w:bCs/>
+          <w:color w:val="000000"/>
+          <w:sz w:val="20"/>
+          <w:szCs w:val="20"/>
+        </w:rPr>
+        <w:t xml:space="preserve"> sin poder saber o conectar dich</w:t>
+      </w:r>
+      <w:r>
+        <w:rPr>
+          <w:rFonts w:ascii="Times" w:eastAsia="Times" w:hAnsi="Times"/>
+          <w:b/>
+          <w:bCs/>
+          <w:color w:val="000000"/>
+          <w:sz w:val="20"/>
+          <w:szCs w:val="20"/>
+        </w:rPr>
+        <w:t>os</w:t>
       </w:r>
       <w:r>
         <w:rPr>
@@ -4196,18 +4607,40 @@
           <w:sz w:val="20"/>
           <w:szCs w:val="20"/>
         </w:rPr>
-        <w:t>conoce</w:t>
-      </w:r>
-      <w:r>
-        <w:rPr>
-          <w:rFonts w:ascii="Times" w:eastAsia="Times" w:hAnsi="Times"/>
-          <w:b/>
-          <w:bCs/>
-          <w:color w:val="000000"/>
-          <w:sz w:val="20"/>
-          <w:szCs w:val="20"/>
-        </w:rPr>
-        <w:t>: el</w:t>
+        <w:t>datos</w:t>
+      </w:r>
+      <w:r>
+        <w:rPr>
+          <w:rFonts w:ascii="Times" w:eastAsia="Times" w:hAnsi="Times"/>
+          <w:b/>
+          <w:bCs/>
+          <w:color w:val="000000"/>
+          <w:sz w:val="20"/>
+          <w:szCs w:val="20"/>
+        </w:rPr>
+        <w:t xml:space="preserve"> con </w:t>
+      </w:r>
+      <w:r>
+        <w:rPr>
+          <w:rFonts w:ascii="Times" w:eastAsia="Times" w:hAnsi="Times"/>
+          <w:b/>
+          <w:bCs/>
+          <w:color w:val="000000"/>
+          <w:sz w:val="20"/>
+          <w:szCs w:val="20"/>
+        </w:rPr>
+        <w:t xml:space="preserve">los datos </w:t>
+      </w:r>
+      <w:r>
+        <w:rPr>
+          <w:rFonts w:ascii="Times" w:eastAsia="Times" w:hAnsi="Times"/>
+          <w:b/>
+          <w:bCs/>
+          <w:color w:val="000000"/>
+          <w:sz w:val="20"/>
+          <w:szCs w:val="20"/>
+        </w:rPr>
+        <w:t>que</w:t>
       </w:r>
       <w:r>
         <w:rPr>
@@ -4225,193 +4658,11 @@
           <w:rFonts w:ascii="Times" w:eastAsia="Times" w:hAnsi="Times"/>
           <w:b/>
           <w:bCs/>
-          <w:i/>
-          <w:iCs/>
-          <w:color w:val="000000"/>
-          <w:sz w:val="20"/>
-          <w:szCs w:val="20"/>
-        </w:rPr>
-        <w:t>dónde</w:t>
-      </w:r>
-      <w:r>
-        <w:rPr>
-          <w:rFonts w:ascii="Times" w:eastAsia="Times" w:hAnsi="Times"/>
-          <w:b/>
-          <w:bCs/>
-          <w:color w:val="000000"/>
-          <w:sz w:val="20"/>
-          <w:szCs w:val="20"/>
-        </w:rPr>
-        <w:t xml:space="preserve">, </w:t>
-      </w:r>
-      <w:r>
-        <w:rPr>
-          <w:rFonts w:ascii="Times" w:eastAsia="Times" w:hAnsi="Times"/>
-          <w:b/>
-          <w:bCs/>
-          <w:i/>
-          <w:iCs/>
-          <w:color w:val="000000"/>
-          <w:sz w:val="20"/>
-          <w:szCs w:val="20"/>
-        </w:rPr>
-        <w:t>cuándo</w:t>
-      </w:r>
-      <w:r>
-        <w:rPr>
-          <w:rFonts w:ascii="Times" w:eastAsia="Times" w:hAnsi="Times"/>
-          <w:b/>
-          <w:bCs/>
-          <w:color w:val="000000"/>
-          <w:sz w:val="20"/>
-          <w:szCs w:val="20"/>
-        </w:rPr>
-        <w:t xml:space="preserve"> y </w:t>
-      </w:r>
-      <w:r>
-        <w:rPr>
-          <w:rFonts w:ascii="Times" w:eastAsia="Times" w:hAnsi="Times"/>
-          <w:b/>
-          <w:bCs/>
-          <w:i/>
-          <w:iCs/>
-          <w:color w:val="000000"/>
-          <w:sz w:val="20"/>
-          <w:szCs w:val="20"/>
-        </w:rPr>
-        <w:t>quién</w:t>
-      </w:r>
-      <w:r>
-        <w:rPr>
-          <w:rFonts w:ascii="Times" w:eastAsia="Times" w:hAnsi="Times"/>
-          <w:b/>
-          <w:bCs/>
-          <w:color w:val="000000"/>
-          <w:sz w:val="20"/>
-          <w:szCs w:val="20"/>
-        </w:rPr>
-        <w:t xml:space="preserve"> realiza un pedido</w:t>
-      </w:r>
-      <w:r>
-        <w:rPr>
-          <w:rFonts w:ascii="Times" w:eastAsia="Times" w:hAnsi="Times"/>
-          <w:b/>
-          <w:bCs/>
-          <w:color w:val="000000"/>
-          <w:sz w:val="20"/>
-          <w:szCs w:val="20"/>
-        </w:rPr>
-        <w:t>, …</w:t>
-      </w:r>
-      <w:r>
-        <w:rPr>
-          <w:rFonts w:ascii="Times" w:eastAsia="Times" w:hAnsi="Times"/>
-          <w:b/>
-          <w:bCs/>
-          <w:color w:val="000000"/>
-          <w:sz w:val="20"/>
-          <w:szCs w:val="20"/>
-        </w:rPr>
-        <w:t xml:space="preserve"> sin poder saber o conectar dich</w:t>
-      </w:r>
-      <w:r>
-        <w:rPr>
-          <w:rFonts w:ascii="Times" w:eastAsia="Times" w:hAnsi="Times"/>
-          <w:b/>
-          <w:bCs/>
-          <w:color w:val="000000"/>
-          <w:sz w:val="20"/>
-          <w:szCs w:val="20"/>
-        </w:rPr>
-        <w:t>os</w:t>
-      </w:r>
-      <w:r>
-        <w:rPr>
-          <w:rFonts w:ascii="Times" w:eastAsia="Times" w:hAnsi="Times"/>
-          <w:b/>
-          <w:bCs/>
-          <w:color w:val="000000"/>
-          <w:sz w:val="20"/>
-          <w:szCs w:val="20"/>
-        </w:rPr>
-        <w:t xml:space="preserve"> </w:t>
-      </w:r>
-      <w:r>
-        <w:rPr>
-          <w:rFonts w:ascii="Times" w:eastAsia="Times" w:hAnsi="Times"/>
-          <w:b/>
-          <w:bCs/>
-          <w:color w:val="000000"/>
-          <w:sz w:val="20"/>
-          <w:szCs w:val="20"/>
-        </w:rPr>
-        <w:t>datos</w:t>
-      </w:r>
-      <w:r>
-        <w:rPr>
-          <w:rFonts w:ascii="Times" w:eastAsia="Times" w:hAnsi="Times"/>
-          <w:b/>
-          <w:bCs/>
-          <w:color w:val="000000"/>
-          <w:sz w:val="20"/>
-          <w:szCs w:val="20"/>
-        </w:rPr>
-        <w:t xml:space="preserve"> con </w:t>
-      </w:r>
-      <w:r>
-        <w:rPr>
-          <w:rFonts w:ascii="Times" w:eastAsia="Times" w:hAnsi="Times"/>
-          <w:b/>
-          <w:bCs/>
-          <w:color w:val="000000"/>
-          <w:sz w:val="20"/>
-          <w:szCs w:val="20"/>
-        </w:rPr>
-        <w:t xml:space="preserve">los datos </w:t>
-      </w:r>
-      <w:r>
-        <w:rPr>
-          <w:rFonts w:ascii="Times" w:eastAsia="Times" w:hAnsi="Times"/>
-          <w:b/>
-          <w:bCs/>
-          <w:color w:val="000000"/>
-          <w:sz w:val="20"/>
-          <w:szCs w:val="20"/>
-        </w:rPr>
-        <w:t>que</w:t>
-      </w:r>
-      <w:r>
-        <w:rPr>
-          <w:rFonts w:ascii="Times" w:eastAsia="Times" w:hAnsi="Times"/>
-          <w:b/>
-          <w:bCs/>
-          <w:color w:val="000000"/>
-          <w:sz w:val="20"/>
-          <w:szCs w:val="20"/>
-        </w:rPr>
-        <w:t xml:space="preserve"> </w:t>
-      </w:r>
-      <w:r>
-        <w:rPr>
-          <w:rFonts w:ascii="Times" w:eastAsia="Times" w:hAnsi="Times"/>
-          <w:b/>
-          <w:bCs/>
-          <w:color w:val="000000"/>
-          <w:sz w:val="20"/>
-          <w:szCs w:val="20"/>
-        </w:rPr>
-        <w:t xml:space="preserve">la tabla </w:t>
-      </w:r>
-      <w:r>
-        <w:rPr>
-          <w:rFonts w:ascii="Times" w:eastAsia="Times" w:hAnsi="Times"/>
-          <w:b/>
-          <w:bCs/>
-          <w:color w:val="000000"/>
-          <w:sz w:val="20"/>
-          <w:szCs w:val="20"/>
-        </w:rPr>
-        <w:t>‘OrderBreakdown’</w:t>
+          <w:color w:val="000000"/>
+          <w:sz w:val="20"/>
+          <w:szCs w:val="20"/>
+        </w:rPr>
+        <w:t>la tabla ‘OrderBreakdown’</w:t>
       </w:r>
       <w:r>
         <w:rPr>
@@ -4630,25 +4881,7 @@
           <w:sz w:val="20"/>
           <w:szCs w:val="20"/>
         </w:rPr>
-        <w:t xml:space="preserve"> </w:t>
-      </w:r>
-      <w:r>
-        <w:rPr>
-          <w:rFonts w:ascii="Times" w:eastAsia="Times" w:hAnsi="Times"/>
-          <w:color w:val="000000"/>
-          <w:sz w:val="20"/>
-          <w:szCs w:val="20"/>
-        </w:rPr>
-        <w:t>‘ListOfOrders’ &amp; ‘OrderBreakdown’</w:t>
-      </w:r>
-      <w:r>
-        <w:rPr>
-          <w:rFonts w:ascii="Times" w:eastAsia="Times" w:hAnsi="Times"/>
-          <w:color w:val="000000"/>
-          <w:sz w:val="20"/>
-          <w:szCs w:val="20"/>
-        </w:rPr>
-        <w:t>,</w:t>
+        <w:t xml:space="preserve"> ‘ListOfOrders’ &amp; ‘OrderBreakdown’,</w:t>
       </w:r>
       <w:r>
         <w:rPr>
@@ -4735,18 +4968,35 @@
           <w:sz w:val="20"/>
           <w:szCs w:val="20"/>
         </w:rPr>
-        <w:t>Estando unidas ambas tablas podemos determinar la Cardinalidad y llaves entre ellas.</w:t>
-      </w:r>
-    </w:p>
-    <w:p>
-      <w:pPr>
-        <w:rPr>
-          <w:rFonts w:ascii="Times" w:eastAsia="Times" w:hAnsi="Times"/>
-          <w:color w:val="000000"/>
-          <w:sz w:val="20"/>
-          <w:szCs w:val="20"/>
-        </w:rPr>
-      </w:pPr>
+        <w:t xml:space="preserve">Se ha creado una nueva tabla que contempla la información </w:t>
+      </w:r>
+      <w:r>
+        <w:rPr>
+          <w:rFonts w:ascii="Times" w:eastAsia="Times" w:hAnsi="Times"/>
+          <w:color w:val="000000"/>
+          <w:sz w:val="20"/>
+          <w:szCs w:val="20"/>
+        </w:rPr>
+        <w:t>de ‘ListOfOrders’ &amp; ‘OrderBreakdown’</w:t>
+      </w:r>
+      <w:r>
+        <w:rPr>
+          <w:rFonts w:ascii="Times" w:eastAsia="Times" w:hAnsi="Times"/>
+          <w:color w:val="000000"/>
+          <w:sz w:val="20"/>
+          <w:szCs w:val="20"/>
+        </w:rPr>
+        <w:t xml:space="preserve"> de forma conjunta</w:t>
+      </w:r>
+      <w:r>
+        <w:rPr>
+          <w:rFonts w:ascii="Times" w:eastAsia="Times" w:hAnsi="Times"/>
+          <w:color w:val="000000"/>
+          <w:sz w:val="20"/>
+          <w:szCs w:val="20"/>
+        </w:rPr>
+        <w:t xml:space="preserve">. </w:t>
+      </w:r>
     </w:p>
     <w:p>
       <w:pPr>
@@ -4780,7 +5030,7 @@
           <w:sz w:val="22"/>
           <w:szCs w:val="22"/>
         </w:rPr>
-        <w:t xml:space="preserve"> y llaves </w:t>
+        <w:t xml:space="preserve"> y </w:t>
       </w:r>
       <w:r>
         <w:rPr>
@@ -4791,7 +5041,7 @@
           <w:sz w:val="22"/>
           <w:szCs w:val="22"/>
         </w:rPr>
-        <w:t xml:space="preserve">entre </w:t>
+        <w:t>L</w:t>
       </w:r>
       <w:r>
         <w:rPr>
@@ -4802,7 +5052,7 @@
           <w:sz w:val="22"/>
           <w:szCs w:val="22"/>
         </w:rPr>
-        <w:t>List of Orders</w:t>
+        <w:t xml:space="preserve">laves </w:t>
       </w:r>
       <w:r>
         <w:rPr>
@@ -4813,7 +5063,7 @@
           <w:sz w:val="22"/>
           <w:szCs w:val="22"/>
         </w:rPr>
-        <w:t xml:space="preserve"> &amp; </w:t>
+        <w:t xml:space="preserve">entre </w:t>
       </w:r>
       <w:r>
         <w:rPr>
@@ -4824,7 +5074,7 @@
           <w:sz w:val="22"/>
           <w:szCs w:val="22"/>
         </w:rPr>
-        <w:t>OrderBreakdown</w:t>
+        <w:t>tablas</w:t>
       </w:r>
     </w:p>
     <w:p>
@@ -5047,7 +5297,25 @@
           <w:sz w:val="20"/>
           <w:szCs w:val="20"/>
         </w:rPr>
-        <w:t>dentro de una orden puede haber la compra de uno o más de un artículo.</w:t>
+        <w:t xml:space="preserve">dentro de una orden puede </w:t>
+      </w:r>
+      <w:r>
+        <w:rPr>
+          <w:rFonts w:ascii="Times" w:eastAsia="Times" w:hAnsi="Times"/>
+          <w:color w:val="000000"/>
+          <w:sz w:val="20"/>
+          <w:szCs w:val="20"/>
+        </w:rPr>
+        <w:t>estar registrada</w:t>
+      </w:r>
+      <w:r>
+        <w:rPr>
+          <w:rFonts w:ascii="Times" w:eastAsia="Times" w:hAnsi="Times"/>
+          <w:color w:val="000000"/>
+          <w:sz w:val="20"/>
+          <w:szCs w:val="20"/>
+        </w:rPr>
+        <w:t xml:space="preserve"> la compra de uno o más de un artículo.</w:t>
       </w:r>
       <w:r>
         <w:rPr>
@@ -5065,7 +5333,34 @@
           <w:sz w:val="20"/>
           <w:szCs w:val="20"/>
         </w:rPr>
-        <w:t xml:space="preserve">Si hay más de un articulo para </w:t>
+        <w:t xml:space="preserve">Si hay más de un </w:t>
+      </w:r>
+      <w:r>
+        <w:rPr>
+          <w:rFonts w:ascii="Times" w:eastAsia="Times" w:hAnsi="Times"/>
+          <w:color w:val="000000"/>
+          <w:sz w:val="20"/>
+          <w:szCs w:val="20"/>
+        </w:rPr>
+        <w:t>artículo</w:t>
+      </w:r>
+      <w:r>
+        <w:rPr>
+          <w:rFonts w:ascii="Times" w:eastAsia="Times" w:hAnsi="Times"/>
+          <w:color w:val="000000"/>
+          <w:sz w:val="20"/>
+          <w:szCs w:val="20"/>
+        </w:rPr>
+        <w:t xml:space="preserve"> </w:t>
+      </w:r>
+      <w:r>
+        <w:rPr>
+          <w:rFonts w:ascii="Times" w:eastAsia="Times" w:hAnsi="Times"/>
+          <w:color w:val="000000"/>
+          <w:sz w:val="20"/>
+          <w:szCs w:val="20"/>
+        </w:rPr>
+        <w:t xml:space="preserve">dentro de </w:t>
       </w:r>
       <w:r>
         <w:rPr>
@@ -5137,7 +5432,43 @@
           <w:sz w:val="20"/>
           <w:szCs w:val="20"/>
         </w:rPr>
-        <w:t xml:space="preserve">de su orden. </w:t>
+        <w:t>de</w:t>
+      </w:r>
+      <w:r>
+        <w:rPr>
+          <w:rFonts w:ascii="Times" w:eastAsia="Times" w:hAnsi="Times"/>
+          <w:color w:val="000000"/>
+          <w:sz w:val="20"/>
+          <w:szCs w:val="20"/>
+        </w:rPr>
+        <w:t xml:space="preserve"> la</w:t>
+      </w:r>
+      <w:r>
+        <w:rPr>
+          <w:rFonts w:ascii="Times" w:eastAsia="Times" w:hAnsi="Times"/>
+          <w:color w:val="000000"/>
+          <w:sz w:val="20"/>
+          <w:szCs w:val="20"/>
+        </w:rPr>
+        <w:t xml:space="preserve"> orden</w:t>
+      </w:r>
+      <w:r>
+        <w:rPr>
+          <w:rFonts w:ascii="Times" w:eastAsia="Times" w:hAnsi="Times"/>
+          <w:color w:val="000000"/>
+          <w:sz w:val="20"/>
+          <w:szCs w:val="20"/>
+        </w:rPr>
+        <w:t xml:space="preserve"> en cuestión</w:t>
+      </w:r>
+      <w:r>
+        <w:rPr>
+          <w:rFonts w:ascii="Times" w:eastAsia="Times" w:hAnsi="Times"/>
+          <w:color w:val="000000"/>
+          <w:sz w:val="20"/>
+          <w:szCs w:val="20"/>
+        </w:rPr>
+        <w:t xml:space="preserve">. </w:t>
       </w:r>
     </w:p>
     <w:p>
@@ -5156,25 +5487,7 @@
           <w:sz w:val="20"/>
           <w:szCs w:val="20"/>
         </w:rPr>
-        <w:t>Com</w:t>
-      </w:r>
-      <w:r>
-        <w:rPr>
-          <w:rFonts w:ascii="Times" w:eastAsia="Times" w:hAnsi="Times"/>
-          <w:color w:val="000000"/>
-          <w:sz w:val="20"/>
-          <w:szCs w:val="20"/>
-        </w:rPr>
-        <w:t>o</w:t>
-      </w:r>
-      <w:r>
-        <w:rPr>
-          <w:rFonts w:ascii="Times" w:eastAsia="Times" w:hAnsi="Times"/>
-          <w:color w:val="000000"/>
-          <w:sz w:val="20"/>
-          <w:szCs w:val="20"/>
-        </w:rPr>
-        <w:t xml:space="preserve"> ambas entidades se componen de un campo que las relaciona entre sí, el cual </w:t>
+        <w:t xml:space="preserve">Como ambas entidades se componen de un campo que las relaciona entre sí, el cual </w:t>
       </w:r>
       <w:r>
         <w:rPr>
@@ -5212,7 +5525,18 @@
           <w:sz w:val="20"/>
           <w:szCs w:val="20"/>
         </w:rPr>
-        <w:t>Ardera</w:t>
+        <w:t>Order</w:t>
+      </w:r>
+      <w:r>
+        <w:rPr>
+          <w:rFonts w:ascii="Times" w:eastAsia="Times" w:hAnsi="Times"/>
+          <w:i/>
+          <w:iCs/>
+          <w:color w:val="000000"/>
+          <w:sz w:val="20"/>
+          <w:szCs w:val="20"/>
+        </w:rPr>
+        <w:t xml:space="preserve"> ID</w:t>
       </w:r>
       <w:r>
         <w:rPr>
@@ -5239,25 +5563,16 @@
           <w:sz w:val="20"/>
           <w:szCs w:val="20"/>
         </w:rPr>
-        <w:t xml:space="preserve"> De hecho, </w:t>
-      </w:r>
-      <w:r>
-        <w:rPr>
-          <w:rFonts w:ascii="Times" w:eastAsia="Times" w:hAnsi="Times"/>
-          <w:color w:val="000000"/>
-          <w:sz w:val="20"/>
-          <w:szCs w:val="20"/>
-        </w:rPr>
-        <w:t>a</w:t>
-      </w:r>
-      <w:r>
-        <w:rPr>
-          <w:rFonts w:ascii="Times" w:eastAsia="Times" w:hAnsi="Times"/>
-          <w:color w:val="000000"/>
-          <w:sz w:val="20"/>
-          <w:szCs w:val="20"/>
-        </w:rPr>
-        <w:t xml:space="preserve">hora, la entidad de </w:t>
+        <w:t xml:space="preserve"> De hecho</w:t>
+      </w:r>
+      <w:r>
+        <w:rPr>
+          <w:rFonts w:ascii="Times" w:eastAsia="Times" w:hAnsi="Times"/>
+          <w:color w:val="000000"/>
+          <w:sz w:val="20"/>
+          <w:szCs w:val="20"/>
+        </w:rPr>
+        <w:t xml:space="preserve">, si habláramos en términos de </w:t>
       </w:r>
       <w:r>
         <w:rPr>
@@ -5268,25 +5583,103 @@
           <w:sz w:val="20"/>
           <w:szCs w:val="20"/>
         </w:rPr>
-        <w:t>Primary key</w:t>
-      </w:r>
-      <w:r>
-        <w:rPr>
-          <w:rFonts w:ascii="Times" w:eastAsia="Times" w:hAnsi="Times"/>
-          <w:color w:val="000000"/>
-          <w:sz w:val="20"/>
-          <w:szCs w:val="20"/>
-        </w:rPr>
-        <w:t xml:space="preserve">, si esta discusión fuera necesaria, </w:t>
-      </w:r>
-      <w:r>
-        <w:rPr>
-          <w:rFonts w:ascii="Times" w:eastAsia="Times" w:hAnsi="Times"/>
-          <w:color w:val="000000"/>
-          <w:sz w:val="20"/>
-          <w:szCs w:val="20"/>
-        </w:rPr>
-        <w:t>vendría de la tabla</w:t>
+        <w:t xml:space="preserve">llaves primarias y foráneas, </w:t>
+      </w:r>
+      <w:r>
+        <w:rPr>
+          <w:rFonts w:ascii="Times" w:eastAsia="Times" w:hAnsi="Times"/>
+          <w:color w:val="000000"/>
+          <w:sz w:val="20"/>
+          <w:szCs w:val="20"/>
+        </w:rPr>
+        <w:t xml:space="preserve">si esta discusión fuera necesaria, la </w:t>
+      </w:r>
+      <w:r>
+        <w:rPr>
+          <w:rFonts w:ascii="Times" w:eastAsia="Times" w:hAnsi="Times"/>
+          <w:i/>
+          <w:iCs/>
+          <w:color w:val="000000"/>
+          <w:sz w:val="20"/>
+          <w:szCs w:val="20"/>
+        </w:rPr>
+        <w:t xml:space="preserve">Primary key </w:t>
+      </w:r>
+      <w:r>
+        <w:rPr>
+          <w:rFonts w:ascii="Times" w:eastAsia="Times" w:hAnsi="Times"/>
+          <w:color w:val="000000"/>
+          <w:sz w:val="20"/>
+          <w:szCs w:val="20"/>
+        </w:rPr>
+        <w:t xml:space="preserve">correspondería </w:t>
+      </w:r>
+      <w:r>
+        <w:rPr>
+          <w:rFonts w:ascii="Times" w:eastAsia="Times" w:hAnsi="Times"/>
+          <w:color w:val="000000"/>
+          <w:sz w:val="20"/>
+          <w:szCs w:val="20"/>
+        </w:rPr>
+        <w:t xml:space="preserve">o estaría afincada en la tabla </w:t>
+      </w:r>
+      <w:r>
+        <w:rPr>
+          <w:rFonts w:ascii="Times" w:eastAsia="Times" w:hAnsi="Times"/>
+          <w:i/>
+          <w:iCs/>
+          <w:color w:val="000000"/>
+          <w:sz w:val="20"/>
+          <w:szCs w:val="20"/>
+        </w:rPr>
+        <w:t>L</w:t>
+      </w:r>
+      <w:r>
+        <w:rPr>
+          <w:rFonts w:ascii="Times" w:eastAsia="Times" w:hAnsi="Times"/>
+          <w:i/>
+          <w:iCs/>
+          <w:color w:val="000000"/>
+          <w:sz w:val="20"/>
+          <w:szCs w:val="20"/>
+        </w:rPr>
+        <w:t>ist of Orders</w:t>
+      </w:r>
+      <w:r>
+        <w:rPr>
+          <w:rFonts w:ascii="Times" w:eastAsia="Times" w:hAnsi="Times"/>
+          <w:color w:val="000000"/>
+          <w:sz w:val="20"/>
+          <w:szCs w:val="20"/>
+        </w:rPr>
+        <w:t>;</w:t>
+      </w:r>
+      <w:r>
+        <w:rPr>
+          <w:rFonts w:ascii="Times" w:eastAsia="Times" w:hAnsi="Times"/>
+          <w:color w:val="000000"/>
+          <w:sz w:val="20"/>
+          <w:szCs w:val="20"/>
+        </w:rPr>
+        <w:t xml:space="preserve"> pues, la </w:t>
+      </w:r>
+      <w:r>
+        <w:rPr>
+          <w:rFonts w:ascii="Times" w:eastAsia="Times" w:hAnsi="Times"/>
+          <w:color w:val="000000"/>
+          <w:sz w:val="20"/>
+          <w:szCs w:val="20"/>
+        </w:rPr>
+        <w:t>cardinalidad</w:t>
+      </w:r>
+      <w:r>
+        <w:rPr>
+          <w:rFonts w:ascii="Times" w:eastAsia="Times" w:hAnsi="Times"/>
+          <w:color w:val="000000"/>
+          <w:sz w:val="20"/>
+          <w:szCs w:val="20"/>
+        </w:rPr>
+        <w:t xml:space="preserve"> que</w:t>
       </w:r>
       <w:r>
         <w:rPr>
@@ -5300,13 +5693,40 @@
       <w:r>
         <w:rPr>
           <w:rFonts w:ascii="Times" w:eastAsia="Times" w:hAnsi="Times"/>
+          <w:color w:val="000000"/>
+          <w:sz w:val="20"/>
+          <w:szCs w:val="20"/>
+        </w:rPr>
+        <w:t>guarda</w:t>
+      </w:r>
+      <w:r>
+        <w:rPr>
+          <w:rFonts w:ascii="Times" w:eastAsia="Times" w:hAnsi="Times"/>
+          <w:color w:val="000000"/>
+          <w:sz w:val="20"/>
+          <w:szCs w:val="20"/>
+        </w:rPr>
+        <w:t xml:space="preserve"> </w:t>
+      </w:r>
+      <w:r>
+        <w:rPr>
+          <w:rFonts w:ascii="Times" w:eastAsia="Times" w:hAnsi="Times"/>
           <w:i/>
           <w:iCs/>
           <w:color w:val="000000"/>
           <w:sz w:val="20"/>
           <w:szCs w:val="20"/>
         </w:rPr>
-        <w:t>L</w:t>
+        <w:t>List of Orders</w:t>
+      </w:r>
+      <w:r>
+        <w:rPr>
+          <w:rFonts w:ascii="Times" w:eastAsia="Times" w:hAnsi="Times"/>
+          <w:color w:val="000000"/>
+          <w:sz w:val="20"/>
+          <w:szCs w:val="20"/>
+        </w:rPr>
+        <w:t xml:space="preserve"> con la entidad </w:t>
       </w:r>
       <w:r>
         <w:rPr>
@@ -5317,53 +5737,6 @@
           <w:sz w:val="20"/>
           <w:szCs w:val="20"/>
         </w:rPr>
-        <w:t>ist of Orders</w:t>
-      </w:r>
-      <w:r>
-        <w:rPr>
-          <w:rFonts w:ascii="Times" w:eastAsia="Times" w:hAnsi="Times"/>
-          <w:color w:val="000000"/>
-          <w:sz w:val="20"/>
-          <w:szCs w:val="20"/>
-        </w:rPr>
-        <w:t>;</w:t>
-      </w:r>
-      <w:r>
-        <w:rPr>
-          <w:rFonts w:ascii="Times" w:eastAsia="Times" w:hAnsi="Times"/>
-          <w:color w:val="000000"/>
-          <w:sz w:val="20"/>
-          <w:szCs w:val="20"/>
-        </w:rPr>
-        <w:t xml:space="preserve"> pues, la relación que</w:t>
-      </w:r>
-      <w:r>
-        <w:rPr>
-          <w:rFonts w:ascii="Times" w:eastAsia="Times" w:hAnsi="Times"/>
-          <w:color w:val="000000"/>
-          <w:sz w:val="20"/>
-          <w:szCs w:val="20"/>
-        </w:rPr>
-        <w:t xml:space="preserve"> se</w:t>
-      </w:r>
-      <w:r>
-        <w:rPr>
-          <w:rFonts w:ascii="Times" w:eastAsia="Times" w:hAnsi="Times"/>
-          <w:color w:val="000000"/>
-          <w:sz w:val="20"/>
-          <w:szCs w:val="20"/>
-        </w:rPr>
-        <w:t xml:space="preserve"> guarda con la entidad </w:t>
-      </w:r>
-      <w:r>
-        <w:rPr>
-          <w:rFonts w:ascii="Times" w:eastAsia="Times" w:hAnsi="Times"/>
-          <w:i/>
-          <w:iCs/>
-          <w:color w:val="000000"/>
-          <w:sz w:val="20"/>
-          <w:szCs w:val="20"/>
-        </w:rPr>
         <w:t>OrderBreakdown</w:t>
       </w:r>
       <w:r>
@@ -5391,16 +5764,43 @@
           <w:sz w:val="20"/>
           <w:szCs w:val="20"/>
         </w:rPr>
-        <w:t xml:space="preserve">1: N; </w:t>
-      </w:r>
-      <w:r>
-        <w:rPr>
-          <w:rFonts w:ascii="Times" w:eastAsia="Times" w:hAnsi="Times"/>
-          <w:color w:val="000000"/>
-          <w:sz w:val="20"/>
-          <w:szCs w:val="20"/>
-        </w:rPr>
-        <w:t xml:space="preserve">es decir, una </w:t>
+        <w:t>1: N</w:t>
+      </w:r>
+      <w:r>
+        <w:rPr>
+          <w:rFonts w:ascii="Times" w:eastAsia="Times" w:hAnsi="Times"/>
+          <w:color w:val="000000"/>
+          <w:sz w:val="20"/>
+          <w:szCs w:val="20"/>
+        </w:rPr>
+        <w:t>, respectivamente.</w:t>
+      </w:r>
+      <w:r>
+        <w:rPr>
+          <w:rFonts w:ascii="Times" w:eastAsia="Times" w:hAnsi="Times"/>
+          <w:color w:val="000000"/>
+          <w:sz w:val="20"/>
+          <w:szCs w:val="20"/>
+        </w:rPr>
+        <w:t xml:space="preserve"> </w:t>
+      </w:r>
+      <w:r>
+        <w:rPr>
+          <w:rFonts w:ascii="Times" w:eastAsia="Times" w:hAnsi="Times"/>
+          <w:color w:val="000000"/>
+          <w:sz w:val="20"/>
+          <w:szCs w:val="20"/>
+        </w:rPr>
+        <w:t>Por lo anterior</w:t>
+      </w:r>
+      <w:r>
+        <w:rPr>
+          <w:rFonts w:ascii="Times" w:eastAsia="Times" w:hAnsi="Times"/>
+          <w:color w:val="000000"/>
+          <w:sz w:val="20"/>
+          <w:szCs w:val="20"/>
+        </w:rPr>
+        <w:t xml:space="preserve">, una </w:t>
       </w:r>
       <w:r>
         <w:rPr>
@@ -5445,7 +5845,34 @@
           <w:sz w:val="20"/>
           <w:szCs w:val="20"/>
         </w:rPr>
-        <w:t>.</w:t>
+        <w:t xml:space="preserve">, pero un </w:t>
+      </w:r>
+      <w:r>
+        <w:rPr>
+          <w:rFonts w:ascii="Times" w:eastAsia="Times" w:hAnsi="Times"/>
+          <w:color w:val="000000"/>
+          <w:sz w:val="20"/>
+          <w:szCs w:val="20"/>
+        </w:rPr>
+        <w:t>artículo</w:t>
+      </w:r>
+      <w:r>
+        <w:rPr>
+          <w:rFonts w:ascii="Times" w:eastAsia="Times" w:hAnsi="Times"/>
+          <w:color w:val="000000"/>
+          <w:sz w:val="20"/>
+          <w:szCs w:val="20"/>
+        </w:rPr>
+        <w:t xml:space="preserve"> vendido (cualquiera sea) </w:t>
+      </w:r>
+      <w:r>
+        <w:rPr>
+          <w:rFonts w:ascii="Times" w:eastAsia="Times" w:hAnsi="Times"/>
+          <w:color w:val="000000"/>
+          <w:sz w:val="20"/>
+          <w:szCs w:val="20"/>
+        </w:rPr>
+        <w:t xml:space="preserve">no puede estar registrado en más de una orden. </w:t>
       </w:r>
     </w:p>
     <w:p>
@@ -5457,9 +5884,119 @@
           <w:szCs w:val="20"/>
         </w:rPr>
       </w:pPr>
+      <w:r>
+        <w:rPr>
+          <w:rFonts w:ascii="Times" w:eastAsia="Times" w:hAnsi="Times"/>
+          <w:i/>
+          <w:iCs/>
+          <w:color w:val="000000"/>
+          <w:sz w:val="20"/>
+          <w:szCs w:val="20"/>
+        </w:rPr>
+        <w:t>Order ID</w:t>
+      </w:r>
+      <w:r>
+        <w:rPr>
+          <w:rFonts w:ascii="Times" w:eastAsia="Times" w:hAnsi="Times"/>
+          <w:color w:val="000000"/>
+          <w:sz w:val="20"/>
+          <w:szCs w:val="20"/>
+        </w:rPr>
+        <w:t xml:space="preserve"> sería la llave </w:t>
+      </w:r>
+      <w:r>
+        <w:rPr>
+          <w:rFonts w:ascii="Times" w:eastAsia="Times" w:hAnsi="Times"/>
+          <w:color w:val="000000"/>
+          <w:sz w:val="20"/>
+          <w:szCs w:val="20"/>
+        </w:rPr>
+        <w:t xml:space="preserve">para que ambas entidades puedan ser conectadas y, de hecho, puede constatarlo de nuevo en esta imagen: </w:t>
+      </w:r>
+    </w:p>
+    <w:p>
+      <w:pPr>
+        <w:rPr>
+          <w:rFonts w:ascii="Times" w:eastAsia="Times" w:hAnsi="Times"/>
+          <w:color w:val="000000"/>
+          <w:sz w:val="20"/>
+          <w:szCs w:val="20"/>
+        </w:rPr>
+      </w:pPr>
+      <w:r>
+        <w:rPr>
+          <w:rFonts w:ascii="Times" w:eastAsia="Times" w:hAnsi="Times"/>
+          <w:noProof/>
+          <w:color w:val="000000"/>
+          <w:sz w:val="20"/>
+          <w:szCs w:val="20"/>
+        </w:rPr>
+        <w:lastRenderedPageBreak/>
+        <w:drawing>
+          <wp:inline distT="0" distB="0" distL="0" distR="0" wp14:anchorId="59E20B59" wp14:editId="4FDA475F">
+            <wp:extent cx="3724795" cy="1819529"/>
+            <wp:effectExtent l="0" t="0" r="9525" b="9525"/>
+            <wp:docPr id="5" name="Imagen 5" descr="Interfaz de usuario gráfica, Aplicación&#10;&#10;Descripción generada automáticamente"/>
+            <wp:cNvGraphicFramePr>
+              <a:graphicFrameLocks xmlns:a="http://schemas.openxmlformats.org/drawingml/2006/main" noChangeAspect="1"/>
+            </wp:cNvGraphicFramePr>
+            <a:graphic xmlns:a="http://schemas.openxmlformats.org/drawingml/2006/main">
+              <a:graphicData uri="http://schemas.openxmlformats.org/drawingml/2006/picture">
+                <pic:pic xmlns:pic="http://schemas.openxmlformats.org/drawingml/2006/picture">
+                  <pic:nvPicPr>
+                    <pic:cNvPr id="9" name="Imagen 9" descr="Interfaz de usuario gráfica, Aplicación&#10;&#10;Descripción generada automáticamente"/>
+                    <pic:cNvPicPr/>
+                  </pic:nvPicPr>
+                  <pic:blipFill>
+                    <a:blip r:embed="rId14">
+                      <a:extLst>
+                        <a:ext uri="{28A0092B-C50C-407E-A947-70E740481C1C}">
+                          <a14:useLocalDpi xmlns:a14="http://schemas.microsoft.com/office/drawing/2010/main" val="0"/>
+                        </a:ext>
+                      </a:extLst>
+                    </a:blip>
+                    <a:stretch>
+                      <a:fillRect/>
+                    </a:stretch>
+                  </pic:blipFill>
+                  <pic:spPr>
+                    <a:xfrm>
+                      <a:off x="0" y="0"/>
+                      <a:ext cx="3724795" cy="1819529"/>
+                    </a:xfrm>
+                    <a:prstGeom prst="rect">
+                      <a:avLst/>
+                    </a:prstGeom>
+                  </pic:spPr>
+                </pic:pic>
+              </a:graphicData>
+            </a:graphic>
+          </wp:inline>
+        </w:drawing>
+      </w:r>
+    </w:p>
+    <w:p>
+      <w:pPr>
+        <w:rPr>
+          <w:rFonts w:ascii="Times" w:eastAsia="Times" w:hAnsi="Times"/>
+          <w:color w:val="000000"/>
+          <w:sz w:val="20"/>
+          <w:szCs w:val="20"/>
+        </w:rPr>
+      </w:pPr>
+    </w:p>
+    <w:p>
+      <w:pPr>
+        <w:rPr>
+          <w:rFonts w:ascii="Times" w:eastAsia="Times" w:hAnsi="Times"/>
+          <w:color w:val="000000"/>
+          <w:sz w:val="20"/>
+          <w:szCs w:val="20"/>
+        </w:rPr>
+      </w:pPr>
     </w:p>
     <w:sectPr>
-      <w:footerReference w:type="default" r:id="rId16"/>
+      <w:footerReference w:type="default" r:id="rId17"/>
       <w:type w:val="continuous"/>
       <w:pgSz w:w="12240" w:h="15840"/>
       <w:pgMar w:top="1417" w:right="1701" w:bottom="1417" w:left="1701" w:header="720" w:footer="720" w:gutter="0"/>

</xml_diff>

<commit_message>
Gráfico de dispersión & Filtros en Worksheets
</commit_message>
<xml_diff>
--- a/Tableau/Sección 3; Mapas, Gráficos de dispersión & Dashboard/Mapas, Gráficos de dispersión & Dashboard.docx
+++ b/Tableau/Sección 3; Mapas, Gráficos de dispersión & Dashboard/Mapas, Gráficos de dispersión & Dashboard.docx
@@ -15434,18 +15434,7 @@
           <w:sz w:val="20"/>
           <w:szCs w:val="20"/>
         </w:rPr>
-        <w:t>iltro aplicado a múltiples</w:t>
-      </w:r>
-      <w:r>
-        <w:rPr>
-          <w:rFonts w:ascii="Times" w:eastAsia="Times" w:hAnsi="Times"/>
-          <w:b/>
-          <w:bCs/>
-          <w:color w:val="000000"/>
-          <w:sz w:val="20"/>
-          <w:szCs w:val="20"/>
-        </w:rPr>
-        <w:t xml:space="preserve"> </w:t>
+        <w:t xml:space="preserve">iltro aplicado a múltiples </w:t>
       </w:r>
       <w:r>
         <w:rPr>
@@ -15843,15 +15832,7 @@
           <w:sz w:val="20"/>
           <w:szCs w:val="20"/>
         </w:rPr>
-        <w:t>“</w:t>
-      </w:r>
-      <w:r>
-        <w:rPr>
-          <w:rFonts w:ascii="Times" w:hAnsi="Times" w:cs="Times"/>
-          <w:sz w:val="20"/>
-          <w:szCs w:val="20"/>
-        </w:rPr>
-        <w:t>Sells&amp;ProfitMarginByRegionEU_20220417_v00”</w:t>
+        <w:t>“Sells&amp;ProfitMarginByRegionEU_20220417_v00”</w:t>
       </w:r>
       <w:r>
         <w:rPr>
@@ -16958,7 +16939,16 @@
           <w:sz w:val="20"/>
           <w:szCs w:val="20"/>
         </w:rPr>
-        <w:t xml:space="preserve">cambio la forma de la marca </w:t>
+        <w:t>cambió</w:t>
+      </w:r>
+      <w:r>
+        <w:rPr>
+          <w:rFonts w:ascii="Times" w:eastAsia="Times" w:hAnsi="Times"/>
+          <w:color w:val="000000"/>
+          <w:sz w:val="20"/>
+          <w:szCs w:val="20"/>
+        </w:rPr>
+        <w:t xml:space="preserve"> la forma de la marca </w:t>
       </w:r>
       <w:r>
         <w:rPr>
@@ -17074,25 +17064,7 @@
           <w:sz w:val="20"/>
           <w:szCs w:val="20"/>
         </w:rPr>
-        <w:t>Lo ideal es que juegue con la psicología del color, recuerde</w:t>
-      </w:r>
-      <w:r>
-        <w:rPr>
-          <w:rFonts w:ascii="Times" w:eastAsia="Times" w:hAnsi="Times"/>
-          <w:color w:val="000000"/>
-          <w:sz w:val="20"/>
-          <w:szCs w:val="20"/>
-        </w:rPr>
-        <w:t xml:space="preserve"> de nuevo</w:t>
-      </w:r>
-      <w:r>
-        <w:rPr>
-          <w:rFonts w:ascii="Times" w:eastAsia="Times" w:hAnsi="Times"/>
-          <w:color w:val="000000"/>
-          <w:sz w:val="20"/>
-          <w:szCs w:val="20"/>
-        </w:rPr>
-        <w:t xml:space="preserve">. Hemos seleccionado dos colores divergentes, donde lo más </w:t>
+        <w:t xml:space="preserve">Lo ideal es que juegue con la psicología del color, recuerde de nuevo. Hemos seleccionado dos colores divergentes, donde lo más </w:t>
       </w:r>
       <w:r>
         <w:rPr>
@@ -17602,7 +17574,16 @@
           <w:sz w:val="20"/>
           <w:szCs w:val="20"/>
         </w:rPr>
-        <w:t xml:space="preserve"> de nuestros datos, en este caso particular, de donde se concentran los clientes-</w:t>
+        <w:t xml:space="preserve"> de nuestros datos, en este caso particular, de donde se concentran los clientes</w:t>
+      </w:r>
+      <w:r>
+        <w:rPr>
+          <w:rFonts w:ascii="Times" w:eastAsia="Times" w:hAnsi="Times"/>
+          <w:color w:val="000000"/>
+          <w:sz w:val="20"/>
+          <w:szCs w:val="20"/>
+        </w:rPr>
+        <w:t>.</w:t>
       </w:r>
     </w:p>
     <w:p>

</xml_diff>

<commit_message>
Acción Resaltado, Dashboard Interactivo
</commit_message>
<xml_diff>
--- a/Tableau/Sección 3; Mapas, Gráficos de dispersión & Dashboard/Mapas, Gráficos de dispersión & Dashboard.docx
+++ b/Tableau/Sección 3; Mapas, Gráficos de dispersión & Dashboard/Mapas, Gráficos de dispersión & Dashboard.docx
@@ -21670,15 +21670,7 @@
           <w:sz w:val="20"/>
           <w:szCs w:val="20"/>
         </w:rPr>
-        <w:t xml:space="preserve"> </w:t>
-      </w:r>
-      <w:r>
-        <w:rPr>
-          <w:rFonts w:ascii="Times" w:hAnsi="Times" w:cs="Times"/>
-          <w:sz w:val="20"/>
-          <w:szCs w:val="20"/>
-        </w:rPr>
-        <w:t xml:space="preserve">(ver todos los datos posibles del </w:t>
+        <w:t xml:space="preserve"> (ver todos los datos posibles del </w:t>
       </w:r>
       <w:r>
         <w:rPr>
@@ -22667,15 +22659,7 @@
           <w:sz w:val="20"/>
           <w:szCs w:val="20"/>
         </w:rPr>
-        <w:t>se reflejaría</w:t>
-      </w:r>
-      <w:r>
-        <w:rPr>
-          <w:rFonts w:ascii="Times" w:hAnsi="Times" w:cs="Times"/>
-          <w:sz w:val="20"/>
-          <w:szCs w:val="20"/>
-        </w:rPr>
-        <w:t xml:space="preserve"> </w:t>
+        <w:t xml:space="preserve">se reflejaría </w:t>
       </w:r>
       <w:r>
         <w:rPr>
@@ -23576,15 +23560,7 @@
           <w:sz w:val="20"/>
           <w:szCs w:val="20"/>
         </w:rPr>
-        <w:t xml:space="preserve">diríjase </w:t>
-      </w:r>
-      <w:r>
-        <w:rPr>
-          <w:rFonts w:ascii="Times" w:hAnsi="Times" w:cs="Times"/>
-          <w:sz w:val="20"/>
-          <w:szCs w:val="20"/>
-        </w:rPr>
-        <w:t>al menú despegable que posee cualquier</w:t>
+        <w:t>diríjase al menú despegable que posee cualquier</w:t>
       </w:r>
       <w:r>
         <w:rPr>
@@ -23682,23 +23658,7 @@
           <w:sz w:val="20"/>
           <w:szCs w:val="20"/>
         </w:rPr>
-        <w:t xml:space="preserve">y </w:t>
-      </w:r>
-      <w:r>
-        <w:rPr>
-          <w:rFonts w:ascii="Times" w:hAnsi="Times" w:cs="Times"/>
-          <w:sz w:val="20"/>
-          <w:szCs w:val="20"/>
-        </w:rPr>
-        <w:t>haga</w:t>
-      </w:r>
-      <w:r>
-        <w:rPr>
-          <w:rFonts w:ascii="Times" w:hAnsi="Times" w:cs="Times"/>
-          <w:sz w:val="20"/>
-          <w:szCs w:val="20"/>
-        </w:rPr>
-        <w:t xml:space="preserve"> clic</w:t>
+        <w:t>y haga clic</w:t>
       </w:r>
       <w:r>
         <w:rPr>
@@ -26656,56 +26616,2576 @@
     </w:p>
     <w:p>
       <w:pPr>
-        <w:jc w:val="both"/>
-        <w:rPr>
-          <w:rFonts w:ascii="Times" w:hAnsi="Times" w:cs="Times"/>
-          <w:sz w:val="20"/>
-          <w:szCs w:val="20"/>
-        </w:rPr>
-      </w:pPr>
-      <w:r>
-        <w:rPr>
-          <w:rFonts w:ascii="Times" w:hAnsi="Times" w:cs="Times"/>
-          <w:sz w:val="20"/>
-          <w:szCs w:val="20"/>
-        </w:rPr>
-        <w:t xml:space="preserve"> </w:t>
+        <w:pStyle w:val="Ttulo3"/>
+        <w:rPr>
+          <w:rFonts w:ascii="Times" w:eastAsia="Times" w:hAnsi="Times" w:cs="Times"/>
+          <w:b/>
+          <w:bCs/>
+          <w:color w:val="000000" w:themeColor="text1"/>
+          <w:sz w:val="22"/>
+          <w:szCs w:val="22"/>
+        </w:rPr>
+      </w:pPr>
+      <w:r>
+        <w:rPr>
+          <w:rFonts w:ascii="Times" w:eastAsia="Times" w:hAnsi="Times" w:cs="Times"/>
+          <w:b/>
+          <w:bCs/>
+          <w:color w:val="000000" w:themeColor="text1"/>
+          <w:sz w:val="22"/>
+          <w:szCs w:val="22"/>
+        </w:rPr>
+        <w:t xml:space="preserve">Acción Interactiva - </w:t>
+      </w:r>
+      <w:r>
+        <w:rPr>
+          <w:rFonts w:ascii="Times" w:eastAsia="Times" w:hAnsi="Times" w:cs="Times"/>
+          <w:b/>
+          <w:bCs/>
+          <w:color w:val="000000" w:themeColor="text1"/>
+          <w:sz w:val="22"/>
+          <w:szCs w:val="22"/>
+        </w:rPr>
+        <w:t>Resaltado</w:t>
       </w:r>
     </w:p>
     <w:p>
       <w:pPr>
         <w:rPr>
           <w:rFonts w:ascii="Times" w:hAnsi="Times" w:cs="Times"/>
-          <w:i/>
-          <w:iCs/>
-          <w:sz w:val="20"/>
-          <w:szCs w:val="20"/>
-        </w:rPr>
-      </w:pPr>
+          <w:sz w:val="20"/>
+          <w:szCs w:val="20"/>
+        </w:rPr>
+      </w:pPr>
+      <w:r>
+        <w:rPr>
+          <w:rFonts w:ascii="Times" w:hAnsi="Times" w:cs="Times"/>
+          <w:sz w:val="20"/>
+          <w:szCs w:val="20"/>
+        </w:rPr>
+        <w:br/>
+        <w:t xml:space="preserve">Recordemos la diferencia </w:t>
+      </w:r>
+      <w:r>
+        <w:rPr>
+          <w:rFonts w:ascii="Times" w:hAnsi="Times" w:cs="Times"/>
+          <w:sz w:val="20"/>
+          <w:szCs w:val="20"/>
+        </w:rPr>
+        <w:t xml:space="preserve">entre </w:t>
+      </w:r>
+      <w:r>
+        <w:rPr>
+          <w:rFonts w:ascii="Times" w:hAnsi="Times" w:cs="Times"/>
+          <w:i/>
+          <w:iCs/>
+          <w:sz w:val="20"/>
+          <w:szCs w:val="20"/>
+        </w:rPr>
+        <w:t xml:space="preserve">Filtro </w:t>
+      </w:r>
+      <w:r>
+        <w:rPr>
+          <w:rFonts w:ascii="Times" w:hAnsi="Times" w:cs="Times"/>
+          <w:sz w:val="20"/>
+          <w:szCs w:val="20"/>
+        </w:rPr>
+        <w:t xml:space="preserve">&amp; </w:t>
+      </w:r>
+      <w:r>
+        <w:rPr>
+          <w:rFonts w:ascii="Times" w:hAnsi="Times" w:cs="Times"/>
+          <w:i/>
+          <w:iCs/>
+          <w:sz w:val="20"/>
+          <w:szCs w:val="20"/>
+        </w:rPr>
+        <w:t xml:space="preserve">Resaltado, </w:t>
+      </w:r>
+      <w:r>
+        <w:rPr>
+          <w:rFonts w:ascii="Times" w:hAnsi="Times" w:cs="Times"/>
+          <w:sz w:val="20"/>
+          <w:szCs w:val="20"/>
+        </w:rPr>
+        <w:t xml:space="preserve">habíamos planteado que “… </w:t>
+      </w:r>
+      <w:r>
+        <w:rPr>
+          <w:rFonts w:ascii="Times" w:hAnsi="Times" w:cs="Times"/>
+          <w:sz w:val="20"/>
+          <w:szCs w:val="20"/>
+        </w:rPr>
+        <w:t>s</w:t>
+      </w:r>
+      <w:r>
+        <w:rPr>
+          <w:rFonts w:ascii="Times" w:hAnsi="Times" w:cs="Times"/>
+          <w:sz w:val="20"/>
+          <w:szCs w:val="20"/>
+        </w:rPr>
+        <w:t xml:space="preserve">e habla de una Acción de </w:t>
+      </w:r>
+      <w:r>
+        <w:rPr>
+          <w:rFonts w:ascii="Times" w:hAnsi="Times" w:cs="Times"/>
+          <w:b/>
+          <w:bCs/>
+          <w:i/>
+          <w:iCs/>
+          <w:sz w:val="20"/>
+          <w:szCs w:val="20"/>
+        </w:rPr>
+        <w:t xml:space="preserve">Filtro </w:t>
+      </w:r>
+      <w:r>
+        <w:rPr>
+          <w:rFonts w:ascii="Times" w:hAnsi="Times" w:cs="Times"/>
+          <w:sz w:val="20"/>
+          <w:szCs w:val="20"/>
+        </w:rPr>
+        <w:t xml:space="preserve">debido a que en sus Hojas Objetivo sólo se </w:t>
+      </w:r>
+      <w:r>
+        <w:rPr>
+          <w:rFonts w:ascii="Times" w:hAnsi="Times" w:cs="Times"/>
+          <w:i/>
+          <w:iCs/>
+          <w:sz w:val="20"/>
+          <w:szCs w:val="20"/>
+        </w:rPr>
+        <w:t>filtrará</w:t>
+      </w:r>
+      <w:r>
+        <w:rPr>
+          <w:rFonts w:ascii="Times" w:hAnsi="Times" w:cs="Times"/>
+          <w:sz w:val="20"/>
+          <w:szCs w:val="20"/>
+        </w:rPr>
+        <w:t xml:space="preserve"> la información que corresponda con la selección de elementos hecha en su Hoja de Origen; es decir, hace literalmente un filtro de datos: muestra en el </w:t>
+      </w:r>
+      <w:r>
+        <w:rPr>
+          <w:rFonts w:ascii="Times" w:hAnsi="Times" w:cs="Times"/>
+          <w:i/>
+          <w:iCs/>
+          <w:sz w:val="20"/>
+          <w:szCs w:val="20"/>
+        </w:rPr>
+        <w:t>dashboard</w:t>
+      </w:r>
+      <w:r>
+        <w:rPr>
+          <w:rFonts w:ascii="Times" w:hAnsi="Times" w:cs="Times"/>
+          <w:sz w:val="20"/>
+          <w:szCs w:val="20"/>
+        </w:rPr>
+        <w:t xml:space="preserve"> solamente los datos que le interesan, mas no elimina el resto; contrario a una Acción de </w:t>
+      </w:r>
+      <w:r>
+        <w:rPr>
+          <w:rFonts w:ascii="Times" w:hAnsi="Times" w:cs="Times"/>
+          <w:b/>
+          <w:bCs/>
+          <w:i/>
+          <w:iCs/>
+          <w:sz w:val="20"/>
+          <w:szCs w:val="20"/>
+        </w:rPr>
+        <w:t>Resaltado</w:t>
+      </w:r>
+      <w:r>
+        <w:rPr>
+          <w:rFonts w:ascii="Times" w:hAnsi="Times" w:cs="Times"/>
+          <w:sz w:val="20"/>
+          <w:szCs w:val="20"/>
+        </w:rPr>
+        <w:t xml:space="preserve">, que dejaría todos los datos en el </w:t>
+      </w:r>
+      <w:r>
+        <w:rPr>
+          <w:rFonts w:ascii="Times" w:hAnsi="Times" w:cs="Times"/>
+          <w:i/>
+          <w:iCs/>
+          <w:sz w:val="20"/>
+          <w:szCs w:val="20"/>
+        </w:rPr>
+        <w:t>dashboard</w:t>
+      </w:r>
+      <w:r>
+        <w:rPr>
+          <w:rFonts w:ascii="Times" w:hAnsi="Times" w:cs="Times"/>
+          <w:sz w:val="20"/>
+          <w:szCs w:val="20"/>
+        </w:rPr>
+        <w:t xml:space="preserve">, pero sólo se </w:t>
+      </w:r>
+      <w:r>
+        <w:rPr>
+          <w:rFonts w:ascii="Times" w:hAnsi="Times" w:cs="Times"/>
+          <w:i/>
+          <w:iCs/>
+          <w:sz w:val="20"/>
+          <w:szCs w:val="20"/>
+        </w:rPr>
+        <w:t>resaltarían</w:t>
+      </w:r>
+      <w:r>
+        <w:rPr>
+          <w:rFonts w:ascii="Times" w:hAnsi="Times" w:cs="Times"/>
+          <w:sz w:val="20"/>
+          <w:szCs w:val="20"/>
+        </w:rPr>
+        <w:t xml:space="preserve"> los de su interés</w:t>
+      </w:r>
+      <w:r>
+        <w:rPr>
+          <w:rFonts w:ascii="Times" w:hAnsi="Times" w:cs="Times"/>
+          <w:sz w:val="20"/>
+          <w:szCs w:val="20"/>
+        </w:rPr>
+        <w:t>”</w:t>
+      </w:r>
+      <w:r>
+        <w:rPr>
+          <w:rFonts w:ascii="Times" w:hAnsi="Times" w:cs="Times"/>
+          <w:sz w:val="20"/>
+          <w:szCs w:val="20"/>
+        </w:rPr>
+        <w:t>.</w:t>
+      </w:r>
+      <w:r>
+        <w:rPr>
+          <w:rFonts w:ascii="Times" w:hAnsi="Times" w:cs="Times"/>
+          <w:sz w:val="20"/>
+          <w:szCs w:val="20"/>
+        </w:rPr>
+        <w:t xml:space="preserve"> </w:t>
+      </w:r>
     </w:p>
     <w:p>
       <w:pPr>
         <w:rPr>
           <w:rFonts w:ascii="Times" w:hAnsi="Times" w:cs="Times"/>
-          <w:i/>
-          <w:iCs/>
-          <w:sz w:val="20"/>
-          <w:szCs w:val="20"/>
-        </w:rPr>
-      </w:pPr>
+          <w:sz w:val="20"/>
+          <w:szCs w:val="20"/>
+        </w:rPr>
+      </w:pPr>
+      <w:r>
+        <w:rPr>
+          <w:rFonts w:ascii="Times" w:hAnsi="Times" w:cs="Times"/>
+          <w:sz w:val="20"/>
+          <w:szCs w:val="20"/>
+        </w:rPr>
+        <w:t xml:space="preserve">Pues bien, con </w:t>
+      </w:r>
+      <w:r>
+        <w:rPr>
+          <w:rFonts w:ascii="Times" w:hAnsi="Times" w:cs="Times"/>
+          <w:i/>
+          <w:iCs/>
+          <w:sz w:val="20"/>
+          <w:szCs w:val="20"/>
+        </w:rPr>
+        <w:t>Resaltado</w:t>
+      </w:r>
+      <w:r>
+        <w:rPr>
+          <w:rFonts w:ascii="Times" w:hAnsi="Times" w:cs="Times"/>
+          <w:sz w:val="20"/>
+          <w:szCs w:val="20"/>
+        </w:rPr>
+        <w:t>,</w:t>
+      </w:r>
+      <w:r>
+        <w:rPr>
+          <w:rFonts w:ascii="Times" w:hAnsi="Times" w:cs="Times"/>
+          <w:i/>
+          <w:iCs/>
+          <w:sz w:val="20"/>
+          <w:szCs w:val="20"/>
+        </w:rPr>
+        <w:t xml:space="preserve"> </w:t>
+      </w:r>
+      <w:r>
+        <w:rPr>
+          <w:rFonts w:ascii="Times" w:hAnsi="Times" w:cs="Times"/>
+          <w:sz w:val="20"/>
+          <w:szCs w:val="20"/>
+        </w:rPr>
+        <w:t xml:space="preserve">se siguen exactamente los </w:t>
+      </w:r>
+      <w:r>
+        <w:rPr>
+          <w:rFonts w:ascii="Times" w:hAnsi="Times" w:cs="Times"/>
+          <w:sz w:val="20"/>
+          <w:szCs w:val="20"/>
+        </w:rPr>
+        <w:t>mismos pasos</w:t>
+      </w:r>
+      <w:r>
+        <w:rPr>
+          <w:rFonts w:ascii="Times" w:hAnsi="Times" w:cs="Times"/>
+          <w:sz w:val="20"/>
+          <w:szCs w:val="20"/>
+        </w:rPr>
+        <w:t>.</w:t>
+      </w:r>
+      <w:r>
+        <w:rPr>
+          <w:rFonts w:ascii="Times" w:hAnsi="Times" w:cs="Times"/>
+          <w:sz w:val="20"/>
+          <w:szCs w:val="20"/>
+        </w:rPr>
+        <w:t xml:space="preserve"> Evidenciemos estos pasos solamente mediante fotos</w:t>
+      </w:r>
+      <w:r>
+        <w:rPr>
+          <w:rFonts w:ascii="Times" w:hAnsi="Times" w:cs="Times"/>
+          <w:sz w:val="20"/>
+          <w:szCs w:val="20"/>
+        </w:rPr>
+        <w:t xml:space="preserve"> porque ya los conoce</w:t>
+      </w:r>
+      <w:r>
+        <w:rPr>
+          <w:rFonts w:ascii="Times" w:hAnsi="Times" w:cs="Times"/>
+          <w:sz w:val="20"/>
+          <w:szCs w:val="20"/>
+        </w:rPr>
+        <w:t>.</w:t>
+      </w:r>
     </w:p>
     <w:p>
       <w:pPr>
         <w:rPr>
-          <w:rFonts w:ascii="Times" w:eastAsia="Times" w:hAnsi="Times"/>
-          <w:color w:val="000000"/>
-          <w:sz w:val="20"/>
-          <w:szCs w:val="20"/>
-        </w:rPr>
-      </w:pPr>
+          <w:rFonts w:ascii="Times" w:hAnsi="Times" w:cs="Times"/>
+          <w:sz w:val="20"/>
+          <w:szCs w:val="20"/>
+        </w:rPr>
+      </w:pPr>
+      <w:r>
+        <w:rPr>
+          <w:rFonts w:ascii="Times" w:hAnsi="Times" w:cs="Times"/>
+          <w:noProof/>
+          <w:sz w:val="20"/>
+          <w:szCs w:val="20"/>
+        </w:rPr>
+        <w:lastRenderedPageBreak/>
+        <w:drawing>
+          <wp:inline distT="0" distB="0" distL="0" distR="0" wp14:anchorId="08D87CE0" wp14:editId="429716A1">
+            <wp:extent cx="3453618" cy="2438400"/>
+            <wp:effectExtent l="0" t="0" r="0" b="0"/>
+            <wp:docPr id="58" name="Imagen 58" descr="Interfaz de usuario gráfica&#10;&#10;Descripción generada automáticamente"/>
+            <wp:cNvGraphicFramePr>
+              <a:graphicFrameLocks xmlns:a="http://schemas.openxmlformats.org/drawingml/2006/main" noChangeAspect="1"/>
+            </wp:cNvGraphicFramePr>
+            <a:graphic xmlns:a="http://schemas.openxmlformats.org/drawingml/2006/main">
+              <a:graphicData uri="http://schemas.openxmlformats.org/drawingml/2006/picture">
+                <pic:pic xmlns:pic="http://schemas.openxmlformats.org/drawingml/2006/picture">
+                  <pic:nvPicPr>
+                    <pic:cNvPr id="58" name="Imagen 58" descr="Interfaz de usuario gráfica&#10;&#10;Descripción generada automáticamente"/>
+                    <pic:cNvPicPr/>
+                  </pic:nvPicPr>
+                  <pic:blipFill>
+                    <a:blip r:embed="rId60">
+                      <a:extLst>
+                        <a:ext uri="{28A0092B-C50C-407E-A947-70E740481C1C}">
+                          <a14:useLocalDpi xmlns:a14="http://schemas.microsoft.com/office/drawing/2010/main" val="0"/>
+                        </a:ext>
+                      </a:extLst>
+                    </a:blip>
+                    <a:stretch>
+                      <a:fillRect/>
+                    </a:stretch>
+                  </pic:blipFill>
+                  <pic:spPr>
+                    <a:xfrm>
+                      <a:off x="0" y="0"/>
+                      <a:ext cx="3466652" cy="2447602"/>
+                    </a:xfrm>
+                    <a:prstGeom prst="rect">
+                      <a:avLst/>
+                    </a:prstGeom>
+                  </pic:spPr>
+                </pic:pic>
+              </a:graphicData>
+            </a:graphic>
+          </wp:inline>
+        </w:drawing>
+      </w:r>
     </w:p>
     <w:p>
       <w:pPr>
+        <w:rPr>
+          <w:rFonts w:ascii="Times" w:hAnsi="Times" w:cs="Times"/>
+          <w:sz w:val="20"/>
+          <w:szCs w:val="20"/>
+        </w:rPr>
+      </w:pPr>
+      <w:r>
+        <w:rPr>
+          <w:rFonts w:ascii="Times" w:hAnsi="Times" w:cs="Times"/>
+          <w:noProof/>
+          <w:sz w:val="20"/>
+          <w:szCs w:val="20"/>
+        </w:rPr>
+        <w:drawing>
+          <wp:inline distT="0" distB="0" distL="0" distR="0" wp14:anchorId="6BD7F16B" wp14:editId="3DBA69AA">
+            <wp:extent cx="3418660" cy="4619625"/>
+            <wp:effectExtent l="0" t="0" r="0" b="0"/>
+            <wp:docPr id="60" name="Imagen 60" descr="Interfaz de usuario gráfica, Texto, Aplicación, Correo electrónico&#10;&#10;Descripción generada automáticamente"/>
+            <wp:cNvGraphicFramePr>
+              <a:graphicFrameLocks xmlns:a="http://schemas.openxmlformats.org/drawingml/2006/main" noChangeAspect="1"/>
+            </wp:cNvGraphicFramePr>
+            <a:graphic xmlns:a="http://schemas.openxmlformats.org/drawingml/2006/main">
+              <a:graphicData uri="http://schemas.openxmlformats.org/drawingml/2006/picture">
+                <pic:pic xmlns:pic="http://schemas.openxmlformats.org/drawingml/2006/picture">
+                  <pic:nvPicPr>
+                    <pic:cNvPr id="60" name="Imagen 60" descr="Interfaz de usuario gráfica, Texto, Aplicación, Correo electrónico&#10;&#10;Descripción generada automáticamente"/>
+                    <pic:cNvPicPr/>
+                  </pic:nvPicPr>
+                  <pic:blipFill>
+                    <a:blip r:embed="rId61">
+                      <a:extLst>
+                        <a:ext uri="{28A0092B-C50C-407E-A947-70E740481C1C}">
+                          <a14:useLocalDpi xmlns:a14="http://schemas.microsoft.com/office/drawing/2010/main" val="0"/>
+                        </a:ext>
+                      </a:extLst>
+                    </a:blip>
+                    <a:stretch>
+                      <a:fillRect/>
+                    </a:stretch>
+                  </pic:blipFill>
+                  <pic:spPr>
+                    <a:xfrm>
+                      <a:off x="0" y="0"/>
+                      <a:ext cx="3431988" cy="4637635"/>
+                    </a:xfrm>
+                    <a:prstGeom prst="rect">
+                      <a:avLst/>
+                    </a:prstGeom>
+                  </pic:spPr>
+                </pic:pic>
+              </a:graphicData>
+            </a:graphic>
+          </wp:inline>
+        </w:drawing>
+      </w:r>
+    </w:p>
+    <w:p>
+      <w:pPr>
+        <w:rPr>
+          <w:rFonts w:ascii="Times" w:hAnsi="Times" w:cs="Times"/>
+          <w:b/>
+          <w:bCs/>
+          <w:sz w:val="20"/>
+          <w:szCs w:val="20"/>
+          <w:u w:val="single"/>
+        </w:rPr>
+      </w:pPr>
+      <w:r>
+        <w:rPr>
+          <w:rFonts w:ascii="Times" w:hAnsi="Times" w:cs="Times"/>
+          <w:sz w:val="20"/>
+          <w:szCs w:val="20"/>
+        </w:rPr>
+        <w:t>Los pasos, como se percata, son iguales… P</w:t>
+      </w:r>
+      <w:r>
+        <w:rPr>
+          <w:rFonts w:ascii="Times" w:hAnsi="Times" w:cs="Times"/>
+          <w:sz w:val="20"/>
+          <w:szCs w:val="20"/>
+        </w:rPr>
+        <w:t xml:space="preserve">ero, con un </w:t>
+      </w:r>
+      <w:r>
+        <w:rPr>
+          <w:rFonts w:ascii="Times" w:hAnsi="Times" w:cs="Times"/>
+          <w:sz w:val="20"/>
+          <w:szCs w:val="20"/>
+        </w:rPr>
+        <w:t xml:space="preserve">detalle adicional </w:t>
+      </w:r>
+      <w:r>
+        <w:rPr>
+          <w:rFonts w:ascii="Times" w:hAnsi="Times" w:cs="Times"/>
+          <w:b/>
+          <w:bCs/>
+          <w:sz w:val="20"/>
+          <w:szCs w:val="20"/>
+        </w:rPr>
+        <w:t>muy importante. El nivel de granularidad</w:t>
+      </w:r>
+      <w:r>
+        <w:rPr>
+          <w:rFonts w:ascii="Times" w:hAnsi="Times" w:cs="Times"/>
+          <w:b/>
+          <w:bCs/>
+          <w:sz w:val="20"/>
+          <w:szCs w:val="20"/>
+        </w:rPr>
+        <w:t xml:space="preserve"> de los campos que use</w:t>
+      </w:r>
+      <w:r>
+        <w:rPr>
+          <w:rFonts w:ascii="Times" w:hAnsi="Times" w:cs="Times"/>
+          <w:b/>
+          <w:bCs/>
+          <w:sz w:val="20"/>
+          <w:szCs w:val="20"/>
+        </w:rPr>
+        <w:t xml:space="preserve"> o que esté manipulando</w:t>
+      </w:r>
+      <w:r>
+        <w:rPr>
+          <w:rFonts w:ascii="Times" w:hAnsi="Times" w:cs="Times"/>
+          <w:b/>
+          <w:bCs/>
+          <w:sz w:val="20"/>
+          <w:szCs w:val="20"/>
+        </w:rPr>
+        <w:t xml:space="preserve">, a nivel de detalle (es decir, es preciso </w:t>
+      </w:r>
+      <w:r>
+        <w:rPr>
+          <w:rFonts w:ascii="Times" w:hAnsi="Times" w:cs="Times"/>
+          <w:b/>
+          <w:bCs/>
+          <w:sz w:val="20"/>
+          <w:szCs w:val="20"/>
+        </w:rPr>
+        <w:t xml:space="preserve">que los campos </w:t>
+      </w:r>
+      <w:r>
+        <w:rPr>
+          <w:rFonts w:ascii="Times" w:hAnsi="Times" w:cs="Times"/>
+          <w:b/>
+          <w:bCs/>
+          <w:sz w:val="20"/>
+          <w:szCs w:val="20"/>
+        </w:rPr>
+        <w:t>se trabajen con la</w:t>
+      </w:r>
+      <w:r>
+        <w:rPr>
+          <w:rFonts w:ascii="Times" w:hAnsi="Times" w:cs="Times"/>
+          <w:b/>
+          <w:bCs/>
+          <w:sz w:val="20"/>
+          <w:szCs w:val="20"/>
+        </w:rPr>
+        <w:t xml:space="preserve"> </w:t>
+      </w:r>
+      <w:r>
+        <w:rPr>
+          <w:rFonts w:ascii="Times" w:hAnsi="Times" w:cs="Times"/>
+          <w:b/>
+          <w:bCs/>
+          <w:i/>
+          <w:iCs/>
+          <w:sz w:val="20"/>
+          <w:szCs w:val="20"/>
+        </w:rPr>
+        <w:t xml:space="preserve">marca </w:t>
+      </w:r>
+      <w:r>
+        <w:rPr>
+          <w:rFonts w:ascii="Times" w:hAnsi="Times" w:cs="Times"/>
+          <w:b/>
+          <w:bCs/>
+          <w:sz w:val="20"/>
+          <w:szCs w:val="20"/>
+          <w:u w:val="single"/>
+        </w:rPr>
+        <w:t>Detalle</w:t>
+      </w:r>
+      <w:r>
+        <w:rPr>
+          <w:rFonts w:ascii="Times" w:hAnsi="Times" w:cs="Times"/>
+          <w:b/>
+          <w:bCs/>
+          <w:sz w:val="20"/>
+          <w:szCs w:val="20"/>
+        </w:rPr>
+        <w:t>)</w:t>
+      </w:r>
+      <w:r>
+        <w:rPr>
+          <w:rFonts w:ascii="Times" w:hAnsi="Times" w:cs="Times"/>
+          <w:b/>
+          <w:bCs/>
+          <w:sz w:val="20"/>
+          <w:szCs w:val="20"/>
+        </w:rPr>
+        <w:t xml:space="preserve">, </w:t>
+      </w:r>
+      <w:r>
+        <w:rPr>
+          <w:rFonts w:ascii="Times" w:hAnsi="Times" w:cs="Times"/>
+          <w:b/>
+          <w:bCs/>
+          <w:sz w:val="20"/>
+          <w:szCs w:val="20"/>
+        </w:rPr>
+        <w:t>de su Hoja de Origen</w:t>
+      </w:r>
+      <w:r>
+        <w:rPr>
+          <w:rFonts w:ascii="Times" w:hAnsi="Times" w:cs="Times"/>
+          <w:b/>
+          <w:bCs/>
+          <w:sz w:val="20"/>
+          <w:szCs w:val="20"/>
+        </w:rPr>
+        <w:t>;</w:t>
+      </w:r>
+      <w:r>
+        <w:rPr>
+          <w:rFonts w:ascii="Times" w:hAnsi="Times" w:cs="Times"/>
+          <w:b/>
+          <w:bCs/>
+          <w:sz w:val="20"/>
+          <w:szCs w:val="20"/>
+        </w:rPr>
+        <w:t xml:space="preserve"> </w:t>
+      </w:r>
+      <w:r>
+        <w:rPr>
+          <w:rFonts w:ascii="Times" w:hAnsi="Times" w:cs="Times"/>
+          <w:b/>
+          <w:bCs/>
+          <w:sz w:val="20"/>
+          <w:szCs w:val="20"/>
+        </w:rPr>
+        <w:t>deben estar comprendidos</w:t>
+      </w:r>
+      <w:r>
+        <w:rPr>
+          <w:rFonts w:ascii="Times" w:hAnsi="Times" w:cs="Times"/>
+          <w:b/>
+          <w:bCs/>
+          <w:sz w:val="20"/>
+          <w:szCs w:val="20"/>
+        </w:rPr>
+        <w:t xml:space="preserve">, también dentro de la </w:t>
+      </w:r>
+      <w:r>
+        <w:rPr>
+          <w:rFonts w:ascii="Times" w:hAnsi="Times" w:cs="Times"/>
+          <w:b/>
+          <w:bCs/>
+          <w:i/>
+          <w:iCs/>
+          <w:sz w:val="20"/>
+          <w:szCs w:val="20"/>
+        </w:rPr>
+        <w:t>marca</w:t>
+      </w:r>
+      <w:r>
+        <w:rPr>
+          <w:rFonts w:ascii="Times" w:hAnsi="Times" w:cs="Times"/>
+          <w:b/>
+          <w:bCs/>
+          <w:i/>
+          <w:iCs/>
+          <w:sz w:val="20"/>
+          <w:szCs w:val="20"/>
+        </w:rPr>
+        <w:t xml:space="preserve"> </w:t>
+      </w:r>
+      <w:r>
+        <w:rPr>
+          <w:rFonts w:ascii="Times" w:hAnsi="Times" w:cs="Times"/>
+          <w:b/>
+          <w:bCs/>
+          <w:sz w:val="20"/>
+          <w:szCs w:val="20"/>
+          <w:u w:val="single"/>
+        </w:rPr>
+        <w:t>Detalle</w:t>
+      </w:r>
+      <w:r>
+        <w:rPr>
+          <w:rFonts w:ascii="Times" w:hAnsi="Times" w:cs="Times"/>
+          <w:b/>
+          <w:bCs/>
+          <w:sz w:val="20"/>
+          <w:szCs w:val="20"/>
+        </w:rPr>
+        <w:t>, en su Hoja Objetivo.</w:t>
+      </w:r>
+      <w:r>
+        <w:rPr>
+          <w:rFonts w:ascii="Times" w:hAnsi="Times" w:cs="Times"/>
+          <w:b/>
+          <w:bCs/>
+          <w:sz w:val="20"/>
+          <w:szCs w:val="20"/>
+        </w:rPr>
+        <w:t xml:space="preserve"> Si lo anterior no se cumple, </w:t>
+      </w:r>
+      <w:r>
+        <w:rPr>
+          <w:rFonts w:ascii="Times" w:hAnsi="Times" w:cs="Times"/>
+          <w:b/>
+          <w:bCs/>
+          <w:sz w:val="20"/>
+          <w:szCs w:val="20"/>
+          <w:u w:val="single"/>
+        </w:rPr>
+        <w:t xml:space="preserve">el </w:t>
+      </w:r>
+      <w:r>
+        <w:rPr>
+          <w:rFonts w:ascii="Times" w:hAnsi="Times" w:cs="Times"/>
+          <w:b/>
+          <w:bCs/>
+          <w:i/>
+          <w:iCs/>
+          <w:sz w:val="20"/>
+          <w:szCs w:val="20"/>
+          <w:u w:val="single"/>
+        </w:rPr>
+        <w:t>Resaltado</w:t>
+      </w:r>
+      <w:r>
+        <w:rPr>
+          <w:rFonts w:ascii="Times" w:hAnsi="Times" w:cs="Times"/>
+          <w:b/>
+          <w:bCs/>
+          <w:sz w:val="20"/>
+          <w:szCs w:val="20"/>
+          <w:u w:val="single"/>
+        </w:rPr>
+        <w:t xml:space="preserve"> </w:t>
+      </w:r>
+      <w:r>
+        <w:rPr>
+          <w:rFonts w:ascii="Times" w:hAnsi="Times" w:cs="Times"/>
+          <w:b/>
+          <w:bCs/>
+          <w:sz w:val="20"/>
+          <w:szCs w:val="20"/>
+          <w:u w:val="single"/>
+        </w:rPr>
+        <w:t>no funcionará.</w:t>
+      </w:r>
+    </w:p>
+    <w:p>
+      <w:pPr>
+        <w:rPr>
+          <w:rFonts w:ascii="Times" w:hAnsi="Times" w:cs="Times"/>
+          <w:b/>
+          <w:bCs/>
+          <w:sz w:val="20"/>
+          <w:szCs w:val="20"/>
+        </w:rPr>
+      </w:pPr>
+      <w:r>
+        <w:rPr>
+          <w:rFonts w:ascii="Times" w:hAnsi="Times" w:cs="Times"/>
+          <w:sz w:val="20"/>
+          <w:szCs w:val="20"/>
+        </w:rPr>
+        <w:lastRenderedPageBreak/>
+        <w:t>Vamos al caso</w:t>
+      </w:r>
+      <w:r>
+        <w:rPr>
+          <w:rFonts w:ascii="Times" w:hAnsi="Times" w:cs="Times"/>
+          <w:sz w:val="20"/>
+          <w:szCs w:val="20"/>
+        </w:rPr>
+        <w:t xml:space="preserve">. </w:t>
+      </w:r>
+      <w:r>
+        <w:rPr>
+          <w:rFonts w:ascii="Times" w:hAnsi="Times" w:cs="Times"/>
+          <w:sz w:val="20"/>
+          <w:szCs w:val="20"/>
+        </w:rPr>
+        <w:t>En Tableau, d</w:t>
+      </w:r>
+      <w:r>
+        <w:rPr>
+          <w:rFonts w:ascii="Times" w:hAnsi="Times" w:cs="Times"/>
+          <w:sz w:val="20"/>
+          <w:szCs w:val="20"/>
+        </w:rPr>
+        <w:t xml:space="preserve">esde nuestra Hoja de Origen </w:t>
+      </w:r>
+      <w:r>
+        <w:rPr>
+          <w:rFonts w:ascii="Times" w:hAnsi="Times" w:cs="Times"/>
+          <w:i/>
+          <w:iCs/>
+          <w:sz w:val="20"/>
+          <w:szCs w:val="20"/>
+        </w:rPr>
+        <w:t>‘</w:t>
+      </w:r>
+      <w:r>
+        <w:rPr>
+          <w:rFonts w:ascii="Times" w:hAnsi="Times" w:cs="Times"/>
+          <w:i/>
+          <w:iCs/>
+          <w:sz w:val="20"/>
+          <w:szCs w:val="20"/>
+        </w:rPr>
+        <w:t>Sells&amp;ProfitMarginByRegionEU_202204</w:t>
+      </w:r>
+      <w:r>
+        <w:rPr>
+          <w:rFonts w:ascii="Times" w:hAnsi="Times" w:cs="Times"/>
+          <w:i/>
+          <w:iCs/>
+          <w:sz w:val="20"/>
+          <w:szCs w:val="20"/>
+        </w:rPr>
+        <w:t>22</w:t>
+      </w:r>
+      <w:r>
+        <w:rPr>
+          <w:rFonts w:ascii="Times" w:hAnsi="Times" w:cs="Times"/>
+          <w:i/>
+          <w:iCs/>
+          <w:sz w:val="20"/>
+          <w:szCs w:val="20"/>
+        </w:rPr>
+        <w:t>_v0</w:t>
+      </w:r>
+      <w:r>
+        <w:rPr>
+          <w:rFonts w:ascii="Times" w:hAnsi="Times" w:cs="Times"/>
+          <w:i/>
+          <w:iCs/>
+          <w:sz w:val="20"/>
+          <w:szCs w:val="20"/>
+        </w:rPr>
+        <w:t>1</w:t>
+      </w:r>
+      <w:r>
+        <w:rPr>
+          <w:rFonts w:ascii="Times" w:hAnsi="Times" w:cs="Times"/>
+          <w:i/>
+          <w:iCs/>
+          <w:sz w:val="20"/>
+          <w:szCs w:val="20"/>
+        </w:rPr>
+        <w:t>’</w:t>
+      </w:r>
+      <w:r>
+        <w:rPr>
+          <w:rFonts w:ascii="Times" w:hAnsi="Times" w:cs="Times"/>
+          <w:sz w:val="20"/>
+          <w:szCs w:val="20"/>
+        </w:rPr>
+        <w:t xml:space="preserve">, </w:t>
+      </w:r>
+      <w:r>
+        <w:rPr>
+          <w:rFonts w:ascii="Times" w:hAnsi="Times" w:cs="Times"/>
+          <w:sz w:val="20"/>
+          <w:szCs w:val="20"/>
+        </w:rPr>
+        <w:t>o</w:t>
+      </w:r>
+      <w:r>
+        <w:rPr>
+          <w:rFonts w:ascii="Times" w:hAnsi="Times" w:cs="Times"/>
+          <w:sz w:val="20"/>
+          <w:szCs w:val="20"/>
+        </w:rPr>
+        <w:t xml:space="preserve">bservemos cuáles son los campos que </w:t>
+      </w:r>
+      <w:r>
+        <w:rPr>
+          <w:rFonts w:ascii="Times" w:hAnsi="Times" w:cs="Times"/>
+          <w:sz w:val="20"/>
+          <w:szCs w:val="20"/>
+        </w:rPr>
+        <w:t xml:space="preserve">están </w:t>
+      </w:r>
+      <w:r>
+        <w:rPr>
+          <w:rFonts w:ascii="Times" w:hAnsi="Times" w:cs="Times"/>
+          <w:sz w:val="20"/>
+          <w:szCs w:val="20"/>
+        </w:rPr>
+        <w:t xml:space="preserve">trabajando con la </w:t>
+      </w:r>
+      <w:r>
+        <w:rPr>
+          <w:rFonts w:ascii="Times" w:hAnsi="Times" w:cs="Times"/>
+          <w:i/>
+          <w:iCs/>
+          <w:sz w:val="20"/>
+          <w:szCs w:val="20"/>
+        </w:rPr>
+        <w:t>marca</w:t>
+      </w:r>
+      <w:r>
+        <w:rPr>
+          <w:rFonts w:ascii="Times" w:hAnsi="Times" w:cs="Times"/>
+          <w:i/>
+          <w:iCs/>
+          <w:sz w:val="20"/>
+          <w:szCs w:val="20"/>
+        </w:rPr>
+        <w:t xml:space="preserve"> </w:t>
+      </w:r>
+      <w:r>
+        <w:rPr>
+          <w:rFonts w:ascii="Times" w:hAnsi="Times" w:cs="Times"/>
+          <w:b/>
+          <w:bCs/>
+          <w:sz w:val="20"/>
+          <w:szCs w:val="20"/>
+        </w:rPr>
+        <w:t>Detalle</w:t>
+      </w:r>
+      <w:r>
+        <w:rPr>
+          <w:rFonts w:ascii="Times" w:hAnsi="Times" w:cs="Times"/>
+          <w:sz w:val="20"/>
+          <w:szCs w:val="20"/>
+        </w:rPr>
+        <w:t>:</w:t>
+      </w:r>
+    </w:p>
+    <w:p>
+      <w:pPr>
+        <w:rPr>
+          <w:rFonts w:ascii="Times" w:hAnsi="Times" w:cs="Times"/>
+          <w:sz w:val="20"/>
+          <w:szCs w:val="20"/>
+        </w:rPr>
+      </w:pPr>
+      <w:r>
+        <w:rPr>
+          <w:rFonts w:ascii="Times" w:hAnsi="Times" w:cs="Times"/>
+          <w:sz w:val="20"/>
+          <w:szCs w:val="20"/>
+        </w:rPr>
+        <w:t xml:space="preserve"> </w:t>
+      </w:r>
+      <w:r>
+        <w:rPr>
+          <w:rFonts w:ascii="Times" w:hAnsi="Times" w:cs="Times"/>
+          <w:noProof/>
+          <w:sz w:val="20"/>
+          <w:szCs w:val="20"/>
+        </w:rPr>
+        <w:drawing>
+          <wp:inline distT="0" distB="0" distL="0" distR="0" wp14:anchorId="1E1EE0AE" wp14:editId="20C01BCC">
+            <wp:extent cx="1286054" cy="428685"/>
+            <wp:effectExtent l="0" t="0" r="0" b="9525"/>
+            <wp:docPr id="56" name="Imagen 56"/>
+            <wp:cNvGraphicFramePr>
+              <a:graphicFrameLocks xmlns:a="http://schemas.openxmlformats.org/drawingml/2006/main" noChangeAspect="1"/>
+            </wp:cNvGraphicFramePr>
+            <a:graphic xmlns:a="http://schemas.openxmlformats.org/drawingml/2006/main">
+              <a:graphicData uri="http://schemas.openxmlformats.org/drawingml/2006/picture">
+                <pic:pic xmlns:pic="http://schemas.openxmlformats.org/drawingml/2006/picture">
+                  <pic:nvPicPr>
+                    <pic:cNvPr id="56" name="Imagen 56"/>
+                    <pic:cNvPicPr/>
+                  </pic:nvPicPr>
+                  <pic:blipFill>
+                    <a:blip r:embed="rId62">
+                      <a:extLst>
+                        <a:ext uri="{28A0092B-C50C-407E-A947-70E740481C1C}">
+                          <a14:useLocalDpi xmlns:a14="http://schemas.microsoft.com/office/drawing/2010/main" val="0"/>
+                        </a:ext>
+                      </a:extLst>
+                    </a:blip>
+                    <a:stretch>
+                      <a:fillRect/>
+                    </a:stretch>
+                  </pic:blipFill>
+                  <pic:spPr>
+                    <a:xfrm>
+                      <a:off x="0" y="0"/>
+                      <a:ext cx="1286054" cy="428685"/>
+                    </a:xfrm>
+                    <a:prstGeom prst="rect">
+                      <a:avLst/>
+                    </a:prstGeom>
+                  </pic:spPr>
+                </pic:pic>
+              </a:graphicData>
+            </a:graphic>
+          </wp:inline>
+        </w:drawing>
+      </w:r>
+    </w:p>
+    <w:p>
+      <w:pPr>
+        <w:rPr>
+          <w:rFonts w:ascii="Times" w:hAnsi="Times" w:cs="Times"/>
+          <w:sz w:val="20"/>
+          <w:szCs w:val="20"/>
+        </w:rPr>
+      </w:pPr>
+      <w:r>
+        <w:rPr>
+          <w:rFonts w:ascii="Times" w:hAnsi="Times" w:cs="Times"/>
+          <w:sz w:val="20"/>
+          <w:szCs w:val="20"/>
+        </w:rPr>
+        <w:t>P</w:t>
+      </w:r>
+      <w:r>
+        <w:rPr>
+          <w:rFonts w:ascii="Times" w:hAnsi="Times" w:cs="Times"/>
+          <w:sz w:val="20"/>
+          <w:szCs w:val="20"/>
+        </w:rPr>
+        <w:t xml:space="preserve">arcialmente nuestra </w:t>
+      </w:r>
+      <w:r>
+        <w:rPr>
+          <w:rFonts w:ascii="Times" w:hAnsi="Times" w:cs="Times"/>
+          <w:i/>
+          <w:iCs/>
+          <w:sz w:val="20"/>
+          <w:szCs w:val="20"/>
+        </w:rPr>
+        <w:t xml:space="preserve">granularidad </w:t>
+      </w:r>
+      <w:r>
+        <w:rPr>
+          <w:rFonts w:ascii="Times" w:hAnsi="Times" w:cs="Times"/>
+          <w:sz w:val="20"/>
+          <w:szCs w:val="20"/>
+        </w:rPr>
+        <w:t xml:space="preserve">de tipo </w:t>
+      </w:r>
+      <w:r>
+        <w:rPr>
+          <w:rFonts w:ascii="Times" w:hAnsi="Times" w:cs="Times"/>
+          <w:i/>
+          <w:iCs/>
+          <w:sz w:val="20"/>
+          <w:szCs w:val="20"/>
+        </w:rPr>
+        <w:t xml:space="preserve">geográfica o regional </w:t>
+      </w:r>
+      <w:r>
+        <w:rPr>
+          <w:rFonts w:ascii="Times" w:hAnsi="Times" w:cs="Times"/>
+          <w:sz w:val="20"/>
+          <w:szCs w:val="20"/>
+        </w:rPr>
+        <w:t xml:space="preserve">llega hasta </w:t>
+      </w:r>
+      <w:r>
+        <w:rPr>
+          <w:rFonts w:ascii="Times" w:hAnsi="Times" w:cs="Times"/>
+          <w:i/>
+          <w:iCs/>
+          <w:sz w:val="20"/>
+          <w:szCs w:val="20"/>
+        </w:rPr>
+        <w:t>State</w:t>
+      </w:r>
+      <w:r>
+        <w:rPr>
+          <w:rFonts w:ascii="Times" w:hAnsi="Times" w:cs="Times"/>
+          <w:sz w:val="20"/>
+          <w:szCs w:val="20"/>
+        </w:rPr>
+        <w:t xml:space="preserve">; quiere decir entonces que, para poder </w:t>
+      </w:r>
+      <w:r>
+        <w:rPr>
+          <w:rFonts w:ascii="Times" w:hAnsi="Times" w:cs="Times"/>
+          <w:i/>
+          <w:iCs/>
+          <w:sz w:val="20"/>
+          <w:szCs w:val="20"/>
+        </w:rPr>
+        <w:t xml:space="preserve">Resaltar </w:t>
+      </w:r>
+      <w:r>
+        <w:rPr>
+          <w:rFonts w:ascii="Times" w:hAnsi="Times" w:cs="Times"/>
+          <w:sz w:val="20"/>
+          <w:szCs w:val="20"/>
+        </w:rPr>
+        <w:t xml:space="preserve">todos los elementos </w:t>
+      </w:r>
+      <w:r>
+        <w:rPr>
+          <w:rFonts w:ascii="Times" w:hAnsi="Times" w:cs="Times"/>
+          <w:sz w:val="20"/>
+          <w:szCs w:val="20"/>
+        </w:rPr>
+        <w:t xml:space="preserve">de interés </w:t>
+      </w:r>
+      <w:r>
+        <w:rPr>
+          <w:rFonts w:ascii="Times" w:hAnsi="Times" w:cs="Times"/>
+          <w:sz w:val="20"/>
+          <w:szCs w:val="20"/>
+        </w:rPr>
+        <w:t>en</w:t>
+      </w:r>
+      <w:r>
+        <w:rPr>
+          <w:rFonts w:ascii="Times" w:hAnsi="Times" w:cs="Times"/>
+          <w:sz w:val="20"/>
+          <w:szCs w:val="20"/>
+        </w:rPr>
+        <w:t xml:space="preserve"> </w:t>
+      </w:r>
+      <w:r>
+        <w:rPr>
+          <w:rFonts w:ascii="Times" w:hAnsi="Times" w:cs="Times"/>
+          <w:sz w:val="20"/>
+          <w:szCs w:val="20"/>
+        </w:rPr>
+        <w:t>nuestr</w:t>
+      </w:r>
+      <w:r>
+        <w:rPr>
+          <w:rFonts w:ascii="Times" w:hAnsi="Times" w:cs="Times"/>
+          <w:sz w:val="20"/>
+          <w:szCs w:val="20"/>
+        </w:rPr>
+        <w:t>a</w:t>
+      </w:r>
+      <w:r>
+        <w:rPr>
+          <w:rFonts w:ascii="Times" w:hAnsi="Times" w:cs="Times"/>
+          <w:sz w:val="20"/>
+          <w:szCs w:val="20"/>
+        </w:rPr>
+        <w:t xml:space="preserve"> Hoja </w:t>
+      </w:r>
+      <w:r>
+        <w:rPr>
+          <w:rFonts w:ascii="Times" w:hAnsi="Times" w:cs="Times"/>
+          <w:sz w:val="20"/>
+          <w:szCs w:val="20"/>
+        </w:rPr>
+        <w:t>Objetivo</w:t>
+      </w:r>
+      <w:r>
+        <w:rPr>
+          <w:rFonts w:ascii="Times" w:hAnsi="Times" w:cs="Times"/>
+          <w:sz w:val="20"/>
+          <w:szCs w:val="20"/>
+        </w:rPr>
+        <w:t xml:space="preserve"> </w:t>
+      </w:r>
+      <w:r>
+        <w:rPr>
+          <w:rFonts w:ascii="Times" w:hAnsi="Times" w:cs="Times"/>
+          <w:i/>
+          <w:iCs/>
+          <w:sz w:val="20"/>
+          <w:szCs w:val="20"/>
+        </w:rPr>
+        <w:t>‘</w:t>
+      </w:r>
+      <w:r>
+        <w:rPr>
+          <w:rFonts w:ascii="Times" w:eastAsia="Times" w:hAnsi="Times"/>
+          <w:i/>
+          <w:iCs/>
+          <w:color w:val="000000"/>
+          <w:sz w:val="20"/>
+          <w:szCs w:val="20"/>
+        </w:rPr>
+        <w:t>CustomerBehaviorVariables_20220418_v00’</w:t>
+      </w:r>
+      <w:r>
+        <w:rPr>
+          <w:rFonts w:ascii="Times" w:hAnsi="Times" w:cs="Times"/>
+          <w:sz w:val="20"/>
+          <w:szCs w:val="20"/>
+        </w:rPr>
+        <w:t>,</w:t>
+      </w:r>
+      <w:r>
+        <w:rPr>
+          <w:rFonts w:ascii="Times" w:hAnsi="Times" w:cs="Times"/>
+          <w:sz w:val="20"/>
+          <w:szCs w:val="20"/>
+        </w:rPr>
+        <w:t xml:space="preserve"> </w:t>
+      </w:r>
+      <w:r>
+        <w:rPr>
+          <w:rFonts w:ascii="Times" w:hAnsi="Times" w:cs="Times"/>
+          <w:sz w:val="20"/>
+          <w:szCs w:val="20"/>
+          <w:u w:val="single"/>
+        </w:rPr>
+        <w:t>sin</w:t>
+      </w:r>
+      <w:r>
+        <w:rPr>
+          <w:rFonts w:ascii="Times" w:hAnsi="Times" w:cs="Times"/>
+          <w:sz w:val="20"/>
+          <w:szCs w:val="20"/>
+          <w:u w:val="single"/>
+        </w:rPr>
+        <w:t xml:space="preserve"> </w:t>
+      </w:r>
+      <w:r>
+        <w:rPr>
+          <w:rFonts w:ascii="Times" w:hAnsi="Times" w:cs="Times"/>
+          <w:sz w:val="20"/>
+          <w:szCs w:val="20"/>
+          <w:u w:val="single"/>
+        </w:rPr>
+        <w:t>que no nos falte ninguno</w:t>
+      </w:r>
+      <w:r>
+        <w:rPr>
+          <w:rFonts w:ascii="Times" w:hAnsi="Times" w:cs="Times"/>
+          <w:sz w:val="20"/>
+          <w:szCs w:val="20"/>
+        </w:rPr>
+        <w:t xml:space="preserve">, </w:t>
+      </w:r>
+      <w:r>
+        <w:rPr>
+          <w:rFonts w:ascii="Times" w:hAnsi="Times" w:cs="Times"/>
+          <w:sz w:val="20"/>
+          <w:szCs w:val="20"/>
+          <w:u w:val="single"/>
+        </w:rPr>
+        <w:t>según la consulta que hagamos desde nuestra Hoja de Origen</w:t>
+      </w:r>
+      <w:r>
+        <w:rPr>
+          <w:rFonts w:ascii="Times" w:hAnsi="Times" w:cs="Times"/>
+          <w:sz w:val="20"/>
+          <w:szCs w:val="20"/>
+        </w:rPr>
+        <w:t xml:space="preserve">, </w:t>
+      </w:r>
+      <w:r>
+        <w:rPr>
+          <w:rFonts w:ascii="Times" w:hAnsi="Times" w:cs="Times"/>
+          <w:sz w:val="20"/>
+          <w:szCs w:val="20"/>
+        </w:rPr>
+        <w:t>debemos tener</w:t>
+      </w:r>
+      <w:r>
+        <w:rPr>
+          <w:rFonts w:ascii="Times" w:hAnsi="Times" w:cs="Times"/>
+          <w:sz w:val="20"/>
+          <w:szCs w:val="20"/>
+        </w:rPr>
+        <w:t xml:space="preserve"> </w:t>
+      </w:r>
+      <w:r>
+        <w:rPr>
+          <w:rFonts w:ascii="Times" w:hAnsi="Times" w:cs="Times"/>
+          <w:sz w:val="20"/>
+          <w:szCs w:val="20"/>
+        </w:rPr>
+        <w:t xml:space="preserve">arrastrados </w:t>
+      </w:r>
+      <w:r>
+        <w:rPr>
+          <w:rFonts w:ascii="Times" w:hAnsi="Times" w:cs="Times"/>
+          <w:sz w:val="20"/>
+          <w:szCs w:val="20"/>
+        </w:rPr>
+        <w:t>los mismos</w:t>
+      </w:r>
+      <w:r>
+        <w:rPr>
+          <w:rFonts w:ascii="Times" w:hAnsi="Times" w:cs="Times"/>
+          <w:sz w:val="20"/>
+          <w:szCs w:val="20"/>
+        </w:rPr>
+        <w:t xml:space="preserve"> campos</w:t>
+      </w:r>
+      <w:r>
+        <w:rPr>
+          <w:rFonts w:ascii="Times" w:hAnsi="Times" w:cs="Times"/>
+          <w:sz w:val="20"/>
+          <w:szCs w:val="20"/>
+        </w:rPr>
+        <w:t xml:space="preserve"> </w:t>
+      </w:r>
+      <w:r>
+        <w:rPr>
+          <w:rFonts w:ascii="Times" w:hAnsi="Times" w:cs="Times"/>
+          <w:sz w:val="20"/>
+          <w:szCs w:val="20"/>
+        </w:rPr>
+        <w:t>e</w:t>
+      </w:r>
+      <w:r>
+        <w:rPr>
+          <w:rFonts w:ascii="Times" w:hAnsi="Times" w:cs="Times"/>
+          <w:sz w:val="20"/>
+          <w:szCs w:val="20"/>
+        </w:rPr>
+        <w:t>n</w:t>
+      </w:r>
+      <w:r>
+        <w:rPr>
+          <w:rFonts w:ascii="Times" w:hAnsi="Times" w:cs="Times"/>
+          <w:sz w:val="20"/>
+          <w:szCs w:val="20"/>
+        </w:rPr>
+        <w:t xml:space="preserve"> </w:t>
+      </w:r>
+      <w:r>
+        <w:rPr>
+          <w:rFonts w:ascii="Times" w:hAnsi="Times" w:cs="Times"/>
+          <w:sz w:val="20"/>
+          <w:szCs w:val="20"/>
+        </w:rPr>
+        <w:t xml:space="preserve">la </w:t>
+      </w:r>
+      <w:r>
+        <w:rPr>
+          <w:rFonts w:ascii="Times" w:hAnsi="Times" w:cs="Times"/>
+          <w:i/>
+          <w:iCs/>
+          <w:sz w:val="20"/>
+          <w:szCs w:val="20"/>
+        </w:rPr>
+        <w:t>marca</w:t>
+      </w:r>
+      <w:r>
+        <w:rPr>
+          <w:rFonts w:ascii="Times" w:hAnsi="Times" w:cs="Times"/>
+          <w:i/>
+          <w:iCs/>
+          <w:sz w:val="20"/>
+          <w:szCs w:val="20"/>
+        </w:rPr>
+        <w:t xml:space="preserve"> </w:t>
+      </w:r>
+      <w:r>
+        <w:rPr>
+          <w:rFonts w:ascii="Times" w:hAnsi="Times" w:cs="Times"/>
+          <w:b/>
+          <w:bCs/>
+          <w:sz w:val="20"/>
+          <w:szCs w:val="20"/>
+        </w:rPr>
+        <w:t>Detalle</w:t>
+      </w:r>
+      <w:r>
+        <w:rPr>
+          <w:rFonts w:ascii="Times" w:hAnsi="Times" w:cs="Times"/>
+          <w:sz w:val="20"/>
+          <w:szCs w:val="20"/>
+        </w:rPr>
+        <w:t>;</w:t>
+      </w:r>
+      <w:r>
+        <w:rPr>
+          <w:rFonts w:ascii="Times" w:hAnsi="Times" w:cs="Times"/>
+          <w:b/>
+          <w:bCs/>
+          <w:sz w:val="20"/>
+          <w:szCs w:val="20"/>
+        </w:rPr>
+        <w:t xml:space="preserve"> </w:t>
+      </w:r>
+      <w:r>
+        <w:rPr>
+          <w:rFonts w:ascii="Times" w:hAnsi="Times" w:cs="Times"/>
+          <w:sz w:val="20"/>
+          <w:szCs w:val="20"/>
+        </w:rPr>
+        <w:t>es decir,</w:t>
+      </w:r>
+      <w:r>
+        <w:rPr>
+          <w:rFonts w:ascii="Times" w:hAnsi="Times" w:cs="Times"/>
+          <w:b/>
+          <w:bCs/>
+          <w:sz w:val="20"/>
+          <w:szCs w:val="20"/>
+        </w:rPr>
+        <w:t xml:space="preserve"> </w:t>
+      </w:r>
+      <w:r>
+        <w:rPr>
+          <w:rFonts w:ascii="Times" w:hAnsi="Times" w:cs="Times"/>
+          <w:sz w:val="20"/>
+          <w:szCs w:val="20"/>
+        </w:rPr>
+        <w:t xml:space="preserve">para este caso puntual, </w:t>
+      </w:r>
+      <w:r>
+        <w:rPr>
+          <w:rFonts w:ascii="Times" w:hAnsi="Times" w:cs="Times"/>
+          <w:b/>
+          <w:bCs/>
+          <w:i/>
+          <w:iCs/>
+          <w:sz w:val="20"/>
+          <w:szCs w:val="20"/>
+        </w:rPr>
+        <w:t>State &amp; Country.</w:t>
+      </w:r>
+      <w:r>
+        <w:rPr>
+          <w:rFonts w:ascii="Times" w:hAnsi="Times" w:cs="Times"/>
+          <w:b/>
+          <w:bCs/>
+          <w:i/>
+          <w:iCs/>
+          <w:sz w:val="20"/>
+          <w:szCs w:val="20"/>
+        </w:rPr>
+        <w:t xml:space="preserve"> </w:t>
+      </w:r>
+      <w:r>
+        <w:rPr>
+          <w:rFonts w:ascii="Times" w:hAnsi="Times" w:cs="Times"/>
+          <w:sz w:val="20"/>
+          <w:szCs w:val="20"/>
+        </w:rPr>
+        <w:t>Veamos.</w:t>
+      </w:r>
+    </w:p>
+    <w:p>
+      <w:pPr>
+        <w:rPr>
+          <w:rFonts w:ascii="Times" w:hAnsi="Times" w:cs="Times"/>
+          <w:sz w:val="20"/>
+          <w:szCs w:val="20"/>
+        </w:rPr>
+      </w:pPr>
+      <w:r>
+        <w:rPr>
+          <w:rFonts w:ascii="Times" w:hAnsi="Times" w:cs="Times"/>
+          <w:noProof/>
+          <w:sz w:val="20"/>
+          <w:szCs w:val="20"/>
+        </w:rPr>
+        <w:drawing>
+          <wp:inline distT="0" distB="0" distL="0" distR="0" wp14:anchorId="691DA229" wp14:editId="0C0B7A2B">
+            <wp:extent cx="1428949" cy="438211"/>
+            <wp:effectExtent l="0" t="0" r="0" b="0"/>
+            <wp:docPr id="57" name="Imagen 57"/>
+            <wp:cNvGraphicFramePr>
+              <a:graphicFrameLocks xmlns:a="http://schemas.openxmlformats.org/drawingml/2006/main" noChangeAspect="1"/>
+            </wp:cNvGraphicFramePr>
+            <a:graphic xmlns:a="http://schemas.openxmlformats.org/drawingml/2006/main">
+              <a:graphicData uri="http://schemas.openxmlformats.org/drawingml/2006/picture">
+                <pic:pic xmlns:pic="http://schemas.openxmlformats.org/drawingml/2006/picture">
+                  <pic:nvPicPr>
+                    <pic:cNvPr id="57" name="Imagen 57"/>
+                    <pic:cNvPicPr/>
+                  </pic:nvPicPr>
+                  <pic:blipFill>
+                    <a:blip r:embed="rId63">
+                      <a:extLst>
+                        <a:ext uri="{28A0092B-C50C-407E-A947-70E740481C1C}">
+                          <a14:useLocalDpi xmlns:a14="http://schemas.microsoft.com/office/drawing/2010/main" val="0"/>
+                        </a:ext>
+                      </a:extLst>
+                    </a:blip>
+                    <a:stretch>
+                      <a:fillRect/>
+                    </a:stretch>
+                  </pic:blipFill>
+                  <pic:spPr>
+                    <a:xfrm>
+                      <a:off x="0" y="0"/>
+                      <a:ext cx="1428949" cy="438211"/>
+                    </a:xfrm>
+                    <a:prstGeom prst="rect">
+                      <a:avLst/>
+                    </a:prstGeom>
+                  </pic:spPr>
+                </pic:pic>
+              </a:graphicData>
+            </a:graphic>
+          </wp:inline>
+        </w:drawing>
+      </w:r>
+    </w:p>
+    <w:p>
+      <w:pPr>
+        <w:rPr>
+          <w:rFonts w:ascii="Times" w:hAnsi="Times" w:cs="Times"/>
+          <w:sz w:val="20"/>
+          <w:szCs w:val="20"/>
+        </w:rPr>
+      </w:pPr>
+      <w:r>
+        <w:rPr>
+          <w:rFonts w:ascii="Times" w:hAnsi="Times" w:cs="Times"/>
+          <w:sz w:val="20"/>
+          <w:szCs w:val="20"/>
+        </w:rPr>
+        <w:t xml:space="preserve">Y listo! El </w:t>
+      </w:r>
+      <w:r>
+        <w:rPr>
+          <w:rFonts w:ascii="Times" w:hAnsi="Times" w:cs="Times"/>
+          <w:b/>
+          <w:bCs/>
+          <w:i/>
+          <w:iCs/>
+          <w:sz w:val="20"/>
+          <w:szCs w:val="20"/>
+        </w:rPr>
+        <w:t xml:space="preserve">Resaltado </w:t>
+      </w:r>
+      <w:r>
+        <w:rPr>
+          <w:rFonts w:ascii="Times" w:hAnsi="Times" w:cs="Times"/>
+          <w:sz w:val="20"/>
+          <w:szCs w:val="20"/>
+        </w:rPr>
+        <w:t xml:space="preserve">funcionará. </w:t>
+      </w:r>
+    </w:p>
+    <w:p>
+      <w:pPr>
+        <w:pStyle w:val="Ttulo4"/>
+        <w:rPr>
+          <w:rFonts w:ascii="Times" w:eastAsia="Times" w:hAnsi="Times" w:cs="Times"/>
+          <w:b/>
+          <w:bCs/>
+          <w:i w:val="0"/>
+          <w:iCs w:val="0"/>
+          <w:color w:val="000000" w:themeColor="text1"/>
+          <w:sz w:val="20"/>
+          <w:szCs w:val="20"/>
+        </w:rPr>
+      </w:pPr>
+      <w:r>
+        <w:rPr>
+          <w:rFonts w:ascii="Times" w:eastAsia="Times" w:hAnsi="Times" w:cs="Times"/>
+          <w:b/>
+          <w:bCs/>
+          <w:i w:val="0"/>
+          <w:iCs w:val="0"/>
+          <w:color w:val="000000" w:themeColor="text1"/>
+          <w:sz w:val="20"/>
+          <w:szCs w:val="20"/>
+        </w:rPr>
+        <w:t>Alternar</w:t>
+      </w:r>
+      <w:r>
+        <w:rPr>
+          <w:rFonts w:ascii="Times" w:eastAsia="Times" w:hAnsi="Times" w:cs="Times"/>
+          <w:b/>
+          <w:bCs/>
+          <w:i w:val="0"/>
+          <w:iCs w:val="0"/>
+          <w:color w:val="000000" w:themeColor="text1"/>
+          <w:sz w:val="20"/>
+          <w:szCs w:val="20"/>
+        </w:rPr>
+        <w:t xml:space="preserve"> Granularidad desde</w:t>
+      </w:r>
+      <w:r>
+        <w:rPr>
+          <w:rFonts w:ascii="Times" w:eastAsia="Times" w:hAnsi="Times" w:cs="Times"/>
+          <w:b/>
+          <w:bCs/>
+          <w:i w:val="0"/>
+          <w:iCs w:val="0"/>
+          <w:color w:val="000000" w:themeColor="text1"/>
+          <w:sz w:val="20"/>
+          <w:szCs w:val="20"/>
+        </w:rPr>
+        <w:t xml:space="preserve"> Dashboard</w:t>
+      </w:r>
+    </w:p>
+    <w:p>
+      <w:pPr>
+        <w:rPr>
+          <w:rFonts w:ascii="Times" w:hAnsi="Times" w:cs="Times"/>
+          <w:sz w:val="20"/>
+          <w:szCs w:val="20"/>
+        </w:rPr>
+      </w:pPr>
+      <w:r>
+        <w:rPr>
+          <w:rFonts w:ascii="Times" w:hAnsi="Times" w:cs="Times"/>
+          <w:sz w:val="20"/>
+          <w:szCs w:val="20"/>
+        </w:rPr>
+        <w:br/>
+        <w:t>S</w:t>
+      </w:r>
+      <w:r>
+        <w:rPr>
+          <w:rFonts w:ascii="Times" w:hAnsi="Times" w:cs="Times"/>
+          <w:sz w:val="20"/>
+          <w:szCs w:val="20"/>
+        </w:rPr>
+        <w:t>i usted desea modificar el grado de granularidad</w:t>
+      </w:r>
+      <w:r>
+        <w:rPr>
+          <w:rFonts w:ascii="Times" w:hAnsi="Times" w:cs="Times"/>
+          <w:sz w:val="20"/>
+          <w:szCs w:val="20"/>
+        </w:rPr>
+        <w:t xml:space="preserve">, esta vez de tipo </w:t>
+      </w:r>
+      <w:r>
+        <w:rPr>
+          <w:rFonts w:ascii="Times" w:hAnsi="Times" w:cs="Times"/>
+          <w:i/>
+          <w:iCs/>
+          <w:sz w:val="20"/>
+          <w:szCs w:val="20"/>
+        </w:rPr>
+        <w:t xml:space="preserve">geográfica </w:t>
+      </w:r>
+      <w:r>
+        <w:rPr>
+          <w:rFonts w:ascii="Times" w:hAnsi="Times" w:cs="Times"/>
+          <w:sz w:val="20"/>
+          <w:szCs w:val="20"/>
+        </w:rPr>
+        <w:t xml:space="preserve">o </w:t>
+      </w:r>
+      <w:r>
+        <w:rPr>
+          <w:rFonts w:ascii="Times" w:hAnsi="Times" w:cs="Times"/>
+          <w:i/>
+          <w:iCs/>
+          <w:sz w:val="20"/>
+          <w:szCs w:val="20"/>
+        </w:rPr>
+        <w:t>regional,</w:t>
+      </w:r>
+      <w:r>
+        <w:rPr>
+          <w:rFonts w:ascii="Times" w:hAnsi="Times" w:cs="Times"/>
+          <w:i/>
+          <w:iCs/>
+          <w:sz w:val="20"/>
+          <w:szCs w:val="20"/>
+        </w:rPr>
+        <w:t xml:space="preserve"> </w:t>
+      </w:r>
+      <w:r>
+        <w:rPr>
+          <w:rFonts w:ascii="Times" w:hAnsi="Times" w:cs="Times"/>
+          <w:sz w:val="20"/>
+          <w:szCs w:val="20"/>
+        </w:rPr>
+        <w:t>s</w:t>
+      </w:r>
+      <w:r>
+        <w:rPr>
+          <w:rFonts w:ascii="Times" w:hAnsi="Times" w:cs="Times"/>
+          <w:sz w:val="20"/>
+          <w:szCs w:val="20"/>
+        </w:rPr>
+        <w:t xml:space="preserve">in </w:t>
+      </w:r>
+      <w:r>
+        <w:rPr>
+          <w:rFonts w:ascii="Times" w:hAnsi="Times" w:cs="Times"/>
+          <w:sz w:val="20"/>
+          <w:szCs w:val="20"/>
+        </w:rPr>
+        <w:t>necesidad de suprimir ningún campo directamente</w:t>
+      </w:r>
+      <w:r>
+        <w:rPr>
+          <w:rFonts w:ascii="Times" w:hAnsi="Times" w:cs="Times"/>
+          <w:sz w:val="20"/>
+          <w:szCs w:val="20"/>
+        </w:rPr>
+        <w:t xml:space="preserve">; puede hacerlo directamente desde el </w:t>
+      </w:r>
+      <w:r>
+        <w:rPr>
+          <w:rFonts w:ascii="Times" w:hAnsi="Times" w:cs="Times"/>
+          <w:i/>
+          <w:iCs/>
+          <w:sz w:val="20"/>
+          <w:szCs w:val="20"/>
+        </w:rPr>
+        <w:t xml:space="preserve">Dashboard, </w:t>
+      </w:r>
+      <w:r>
+        <w:rPr>
+          <w:rFonts w:ascii="Times" w:hAnsi="Times" w:cs="Times"/>
+          <w:sz w:val="20"/>
+          <w:szCs w:val="20"/>
+        </w:rPr>
+        <w:t>Váyase</w:t>
+      </w:r>
+      <w:r>
+        <w:rPr>
+          <w:rFonts w:ascii="Times" w:hAnsi="Times" w:cs="Times"/>
+          <w:sz w:val="20"/>
+          <w:szCs w:val="20"/>
+        </w:rPr>
+        <w:t xml:space="preserve"> a </w:t>
+      </w:r>
+      <w:r>
+        <w:rPr>
+          <w:rFonts w:ascii="Times" w:hAnsi="Times" w:cs="Times"/>
+          <w:i/>
+          <w:iCs/>
+          <w:sz w:val="20"/>
+          <w:szCs w:val="20"/>
+        </w:rPr>
+        <w:t>Editar</w:t>
+      </w:r>
+      <w:r>
+        <w:rPr>
+          <w:rFonts w:ascii="Times" w:hAnsi="Times" w:cs="Times"/>
+          <w:i/>
+          <w:iCs/>
+          <w:sz w:val="20"/>
+          <w:szCs w:val="20"/>
+        </w:rPr>
+        <w:t xml:space="preserve"> </w:t>
+      </w:r>
+      <w:r>
+        <w:rPr>
+          <w:rFonts w:ascii="Times" w:hAnsi="Times" w:cs="Times"/>
+          <w:i/>
+          <w:iCs/>
+          <w:sz w:val="20"/>
+          <w:szCs w:val="20"/>
+        </w:rPr>
+        <w:t xml:space="preserve">Acción de </w:t>
+      </w:r>
+      <w:r>
+        <w:rPr>
+          <w:rFonts w:ascii="Times" w:hAnsi="Times" w:cs="Times"/>
+          <w:i/>
+          <w:iCs/>
+          <w:sz w:val="20"/>
+          <w:szCs w:val="20"/>
+        </w:rPr>
+        <w:t xml:space="preserve">Resaltar </w:t>
+      </w:r>
+      <w:r>
+        <w:rPr>
+          <w:rFonts w:ascii="Times" w:hAnsi="Times" w:cs="Times"/>
+          <w:sz w:val="20"/>
+          <w:szCs w:val="20"/>
+        </w:rPr>
+        <w:t>(Abra la ventana de Edición</w:t>
+      </w:r>
+      <w:r>
+        <w:rPr>
+          <w:rFonts w:ascii="Times" w:hAnsi="Times" w:cs="Times"/>
+          <w:sz w:val="20"/>
+          <w:szCs w:val="20"/>
+        </w:rPr>
+        <w:t xml:space="preserve"> para el Resaltado</w:t>
+      </w:r>
+      <w:r>
+        <w:rPr>
+          <w:rFonts w:ascii="Times" w:hAnsi="Times" w:cs="Times"/>
+          <w:sz w:val="20"/>
+          <w:szCs w:val="20"/>
+        </w:rPr>
+        <w:t>)</w:t>
+      </w:r>
+      <w:r>
+        <w:rPr>
+          <w:rFonts w:ascii="Times" w:hAnsi="Times" w:cs="Times"/>
+          <w:sz w:val="20"/>
+          <w:szCs w:val="20"/>
+        </w:rPr>
+        <w:t>,</w:t>
+      </w:r>
+      <w:r>
+        <w:rPr>
+          <w:rFonts w:ascii="Times" w:hAnsi="Times" w:cs="Times"/>
+          <w:sz w:val="20"/>
+          <w:szCs w:val="20"/>
+        </w:rPr>
+        <w:t xml:space="preserve"> y justo e</w:t>
+      </w:r>
+      <w:r>
+        <w:rPr>
+          <w:rFonts w:ascii="Times" w:hAnsi="Times" w:cs="Times"/>
+          <w:sz w:val="20"/>
+          <w:szCs w:val="20"/>
+        </w:rPr>
+        <w:t xml:space="preserve">n la parte más inferior de </w:t>
+      </w:r>
+      <w:r>
+        <w:rPr>
+          <w:rFonts w:ascii="Times" w:hAnsi="Times" w:cs="Times"/>
+          <w:sz w:val="20"/>
+          <w:szCs w:val="20"/>
+        </w:rPr>
+        <w:t>la</w:t>
+      </w:r>
+      <w:r>
+        <w:rPr>
+          <w:rFonts w:ascii="Times" w:hAnsi="Times" w:cs="Times"/>
+          <w:sz w:val="20"/>
+          <w:szCs w:val="20"/>
+        </w:rPr>
+        <w:t xml:space="preserve"> ventana</w:t>
+      </w:r>
+      <w:r>
+        <w:rPr>
+          <w:rFonts w:ascii="Times" w:hAnsi="Times" w:cs="Times"/>
+          <w:sz w:val="20"/>
+          <w:szCs w:val="20"/>
+        </w:rPr>
+        <w:t>,</w:t>
+      </w:r>
+      <w:r>
+        <w:rPr>
+          <w:rFonts w:ascii="Times" w:hAnsi="Times" w:cs="Times"/>
+          <w:sz w:val="20"/>
+          <w:szCs w:val="20"/>
+        </w:rPr>
+        <w:t xml:space="preserve"> </w:t>
+      </w:r>
+      <w:r>
+        <w:rPr>
+          <w:rFonts w:ascii="Times" w:hAnsi="Times" w:cs="Times"/>
+          <w:sz w:val="20"/>
+          <w:szCs w:val="20"/>
+        </w:rPr>
+        <w:t xml:space="preserve">observará lo siguiente: </w:t>
+      </w:r>
+    </w:p>
+    <w:p>
+      <w:pPr>
+        <w:rPr>
+          <w:rFonts w:ascii="Times" w:hAnsi="Times" w:cs="Times"/>
+          <w:sz w:val="20"/>
+          <w:szCs w:val="20"/>
+        </w:rPr>
+      </w:pPr>
+      <w:r>
+        <w:rPr>
+          <w:rFonts w:ascii="Times" w:hAnsi="Times" w:cs="Times"/>
+          <w:noProof/>
+          <w:sz w:val="20"/>
+          <w:szCs w:val="20"/>
+        </w:rPr>
+        <w:drawing>
+          <wp:inline distT="0" distB="0" distL="0" distR="0" wp14:anchorId="4AACBD44" wp14:editId="6EF68FAA">
+            <wp:extent cx="3251002" cy="1209675"/>
+            <wp:effectExtent l="0" t="0" r="6985" b="0"/>
+            <wp:docPr id="61" name="Imagen 61" descr="Interfaz de usuario gráfica, Texto, Aplicación&#10;&#10;Descripción generada automáticamente"/>
+            <wp:cNvGraphicFramePr>
+              <a:graphicFrameLocks xmlns:a="http://schemas.openxmlformats.org/drawingml/2006/main" noChangeAspect="1"/>
+            </wp:cNvGraphicFramePr>
+            <a:graphic xmlns:a="http://schemas.openxmlformats.org/drawingml/2006/main">
+              <a:graphicData uri="http://schemas.openxmlformats.org/drawingml/2006/picture">
+                <pic:pic xmlns:pic="http://schemas.openxmlformats.org/drawingml/2006/picture">
+                  <pic:nvPicPr>
+                    <pic:cNvPr id="61" name="Imagen 61" descr="Interfaz de usuario gráfica, Texto, Aplicación&#10;&#10;Descripción generada automáticamente"/>
+                    <pic:cNvPicPr/>
+                  </pic:nvPicPr>
+                  <pic:blipFill>
+                    <a:blip r:embed="rId64">
+                      <a:extLst>
+                        <a:ext uri="{28A0092B-C50C-407E-A947-70E740481C1C}">
+                          <a14:useLocalDpi xmlns:a14="http://schemas.microsoft.com/office/drawing/2010/main" val="0"/>
+                        </a:ext>
+                      </a:extLst>
+                    </a:blip>
+                    <a:stretch>
+                      <a:fillRect/>
+                    </a:stretch>
+                  </pic:blipFill>
+                  <pic:spPr>
+                    <a:xfrm>
+                      <a:off x="0" y="0"/>
+                      <a:ext cx="3273751" cy="1218140"/>
+                    </a:xfrm>
+                    <a:prstGeom prst="rect">
+                      <a:avLst/>
+                    </a:prstGeom>
+                  </pic:spPr>
+                </pic:pic>
+              </a:graphicData>
+            </a:graphic>
+          </wp:inline>
+        </w:drawing>
+      </w:r>
+      <w:r>
+        <w:rPr>
+          <w:rFonts w:ascii="Times" w:hAnsi="Times" w:cs="Times"/>
+          <w:sz w:val="20"/>
+          <w:szCs w:val="20"/>
+        </w:rPr>
+        <w:t xml:space="preserve">, si </w:t>
+      </w:r>
+      <w:r>
+        <w:rPr>
+          <w:rFonts w:ascii="Times" w:hAnsi="Times" w:cs="Times"/>
+          <w:sz w:val="20"/>
+          <w:szCs w:val="20"/>
+        </w:rPr>
+        <w:t>hace clic en</w:t>
+      </w:r>
+      <w:r>
+        <w:rPr>
+          <w:rFonts w:ascii="Times" w:hAnsi="Times" w:cs="Times"/>
+          <w:sz w:val="20"/>
+          <w:szCs w:val="20"/>
+        </w:rPr>
+        <w:t xml:space="preserve"> la opción </w:t>
+      </w:r>
+      <w:r>
+        <w:rPr>
+          <w:rFonts w:ascii="Times" w:hAnsi="Times" w:cs="Times"/>
+          <w:i/>
+          <w:iCs/>
+          <w:sz w:val="20"/>
+          <w:szCs w:val="20"/>
+        </w:rPr>
+        <w:t xml:space="preserve">Campos seleccionados, </w:t>
+      </w:r>
+      <w:r>
+        <w:rPr>
+          <w:rFonts w:ascii="Times" w:hAnsi="Times" w:cs="Times"/>
+          <w:sz w:val="20"/>
+          <w:szCs w:val="20"/>
+        </w:rPr>
+        <w:t xml:space="preserve">podrá seleccionar </w:t>
+      </w:r>
+      <w:r>
+        <w:rPr>
+          <w:rFonts w:ascii="Times" w:hAnsi="Times" w:cs="Times"/>
+          <w:sz w:val="20"/>
+          <w:szCs w:val="20"/>
+        </w:rPr>
+        <w:t>el</w:t>
+      </w:r>
+      <w:r>
+        <w:rPr>
+          <w:rFonts w:ascii="Times" w:hAnsi="Times" w:cs="Times"/>
+          <w:sz w:val="20"/>
+          <w:szCs w:val="20"/>
+        </w:rPr>
+        <w:t xml:space="preserve"> </w:t>
+      </w:r>
+      <w:r>
+        <w:rPr>
+          <w:rFonts w:ascii="Times" w:hAnsi="Times" w:cs="Times"/>
+          <w:sz w:val="20"/>
+          <w:szCs w:val="20"/>
+        </w:rPr>
+        <w:t>nivel</w:t>
+      </w:r>
+      <w:r>
+        <w:rPr>
+          <w:rFonts w:ascii="Times" w:hAnsi="Times" w:cs="Times"/>
+          <w:sz w:val="20"/>
+          <w:szCs w:val="20"/>
+        </w:rPr>
+        <w:t xml:space="preserve"> de granularidad deseado </w:t>
+      </w:r>
+      <w:r>
+        <w:rPr>
+          <w:rFonts w:ascii="Times" w:hAnsi="Times" w:cs="Times"/>
+          <w:sz w:val="20"/>
+          <w:szCs w:val="20"/>
+        </w:rPr>
+        <w:t xml:space="preserve">para hacer sus </w:t>
+      </w:r>
+      <w:r>
+        <w:rPr>
+          <w:rFonts w:ascii="Times" w:hAnsi="Times" w:cs="Times"/>
+          <w:i/>
+          <w:iCs/>
+          <w:sz w:val="20"/>
+          <w:szCs w:val="20"/>
+        </w:rPr>
+        <w:t>resaltados</w:t>
+      </w:r>
+      <w:r>
+        <w:rPr>
+          <w:rFonts w:ascii="Times" w:hAnsi="Times" w:cs="Times"/>
+          <w:i/>
+          <w:iCs/>
+          <w:sz w:val="20"/>
+          <w:szCs w:val="20"/>
+        </w:rPr>
+        <w:t xml:space="preserve">, </w:t>
+      </w:r>
+      <w:r>
+        <w:rPr>
+          <w:rFonts w:ascii="Times" w:hAnsi="Times" w:cs="Times"/>
+          <w:sz w:val="20"/>
+          <w:szCs w:val="20"/>
+        </w:rPr>
+        <w:t>est</w:t>
+      </w:r>
+      <w:r>
+        <w:rPr>
+          <w:rFonts w:ascii="Times" w:hAnsi="Times" w:cs="Times"/>
+          <w:sz w:val="20"/>
+          <w:szCs w:val="20"/>
+        </w:rPr>
+        <w:t>e nivel de granularidad</w:t>
+      </w:r>
+      <w:r>
+        <w:rPr>
+          <w:rFonts w:ascii="Times" w:hAnsi="Times" w:cs="Times"/>
+          <w:sz w:val="20"/>
+          <w:szCs w:val="20"/>
+        </w:rPr>
+        <w:t xml:space="preserve"> aplica </w:t>
+      </w:r>
+      <w:r>
+        <w:rPr>
+          <w:rFonts w:ascii="Times" w:hAnsi="Times" w:cs="Times"/>
+          <w:sz w:val="20"/>
+          <w:szCs w:val="20"/>
+        </w:rPr>
+        <w:t xml:space="preserve">tanto en su </w:t>
+      </w:r>
+      <w:r>
+        <w:rPr>
+          <w:rFonts w:ascii="Times" w:hAnsi="Times" w:cs="Times"/>
+          <w:i/>
+          <w:iCs/>
+          <w:sz w:val="20"/>
+          <w:szCs w:val="20"/>
+        </w:rPr>
+        <w:t>H</w:t>
+      </w:r>
+      <w:r>
+        <w:rPr>
+          <w:rFonts w:ascii="Times" w:hAnsi="Times" w:cs="Times"/>
+          <w:i/>
+          <w:iCs/>
+          <w:sz w:val="20"/>
+          <w:szCs w:val="20"/>
+        </w:rPr>
+        <w:t>oja de</w:t>
+      </w:r>
+      <w:r>
+        <w:rPr>
+          <w:rFonts w:ascii="Times" w:hAnsi="Times" w:cs="Times"/>
+          <w:sz w:val="20"/>
+          <w:szCs w:val="20"/>
+        </w:rPr>
+        <w:t xml:space="preserve"> </w:t>
+      </w:r>
+      <w:r>
+        <w:rPr>
+          <w:rFonts w:ascii="Times" w:hAnsi="Times" w:cs="Times"/>
+          <w:i/>
+          <w:iCs/>
+          <w:sz w:val="20"/>
+          <w:szCs w:val="20"/>
+        </w:rPr>
+        <w:t>Origen</w:t>
+      </w:r>
+      <w:r>
+        <w:rPr>
+          <w:rFonts w:ascii="Times" w:hAnsi="Times" w:cs="Times"/>
+          <w:sz w:val="20"/>
+          <w:szCs w:val="20"/>
+        </w:rPr>
+        <w:t xml:space="preserve"> como en todas sus </w:t>
+      </w:r>
+      <w:r>
+        <w:rPr>
+          <w:rFonts w:ascii="Times" w:hAnsi="Times" w:cs="Times"/>
+          <w:i/>
+          <w:iCs/>
+          <w:sz w:val="20"/>
+          <w:szCs w:val="20"/>
+        </w:rPr>
+        <w:t>H</w:t>
+      </w:r>
+      <w:r>
+        <w:rPr>
+          <w:rFonts w:ascii="Times" w:hAnsi="Times" w:cs="Times"/>
+          <w:i/>
+          <w:iCs/>
+          <w:sz w:val="20"/>
+          <w:szCs w:val="20"/>
+        </w:rPr>
+        <w:t xml:space="preserve">ojas </w:t>
+      </w:r>
+      <w:r>
+        <w:rPr>
+          <w:rFonts w:ascii="Times" w:hAnsi="Times" w:cs="Times"/>
+          <w:i/>
+          <w:iCs/>
+          <w:sz w:val="20"/>
+          <w:szCs w:val="20"/>
+        </w:rPr>
+        <w:t>Objetivos</w:t>
+      </w:r>
+      <w:r>
+        <w:rPr>
+          <w:rFonts w:ascii="Times" w:hAnsi="Times" w:cs="Times"/>
+          <w:sz w:val="20"/>
+          <w:szCs w:val="20"/>
+        </w:rPr>
+        <w:t>;</w:t>
+      </w:r>
+      <w:r>
+        <w:rPr>
+          <w:rFonts w:ascii="Times" w:hAnsi="Times" w:cs="Times"/>
+          <w:i/>
+          <w:iCs/>
+          <w:sz w:val="20"/>
+          <w:szCs w:val="20"/>
+        </w:rPr>
+        <w:t xml:space="preserve"> </w:t>
+      </w:r>
+      <w:r>
+        <w:rPr>
+          <w:rFonts w:ascii="Times" w:hAnsi="Times" w:cs="Times"/>
+          <w:sz w:val="20"/>
+          <w:szCs w:val="20"/>
+        </w:rPr>
+        <w:t>l</w:t>
+      </w:r>
+      <w:r>
+        <w:rPr>
+          <w:rFonts w:ascii="Times" w:hAnsi="Times" w:cs="Times"/>
+          <w:sz w:val="20"/>
+          <w:szCs w:val="20"/>
+        </w:rPr>
+        <w:t>o hemos determinado así</w:t>
+      </w:r>
+      <w:r>
+        <w:rPr>
+          <w:rFonts w:ascii="Times" w:hAnsi="Times" w:cs="Times"/>
+          <w:sz w:val="20"/>
+          <w:szCs w:val="20"/>
+        </w:rPr>
+        <w:t xml:space="preserve"> por la siguiente configuración:</w:t>
+      </w:r>
+    </w:p>
+    <w:p>
+      <w:pPr>
+        <w:rPr>
+          <w:rFonts w:ascii="Times" w:hAnsi="Times" w:cs="Times"/>
+          <w:sz w:val="20"/>
+          <w:szCs w:val="20"/>
+        </w:rPr>
+      </w:pPr>
+      <w:r>
+        <w:rPr>
+          <w:rFonts w:ascii="Times" w:hAnsi="Times" w:cs="Times"/>
+          <w:noProof/>
+          <w:sz w:val="20"/>
+          <w:szCs w:val="20"/>
+        </w:rPr>
+        <w:drawing>
+          <wp:inline distT="0" distB="0" distL="0" distR="0" wp14:anchorId="62EE7759" wp14:editId="69319EF6">
+            <wp:extent cx="2715004" cy="1324160"/>
+            <wp:effectExtent l="0" t="0" r="9525" b="9525"/>
+            <wp:docPr id="62" name="Imagen 62" descr="Interfaz de usuario gráfica, Texto, Aplicación, Correo electrónico&#10;&#10;Descripción generada automáticamente"/>
+            <wp:cNvGraphicFramePr>
+              <a:graphicFrameLocks xmlns:a="http://schemas.openxmlformats.org/drawingml/2006/main" noChangeAspect="1"/>
+            </wp:cNvGraphicFramePr>
+            <a:graphic xmlns:a="http://schemas.openxmlformats.org/drawingml/2006/main">
+              <a:graphicData uri="http://schemas.openxmlformats.org/drawingml/2006/picture">
+                <pic:pic xmlns:pic="http://schemas.openxmlformats.org/drawingml/2006/picture">
+                  <pic:nvPicPr>
+                    <pic:cNvPr id="62" name="Imagen 62" descr="Interfaz de usuario gráfica, Texto, Aplicación, Correo electrónico&#10;&#10;Descripción generada automáticamente"/>
+                    <pic:cNvPicPr/>
+                  </pic:nvPicPr>
+                  <pic:blipFill>
+                    <a:blip r:embed="rId65">
+                      <a:extLst>
+                        <a:ext uri="{28A0092B-C50C-407E-A947-70E740481C1C}">
+                          <a14:useLocalDpi xmlns:a14="http://schemas.microsoft.com/office/drawing/2010/main" val="0"/>
+                        </a:ext>
+                      </a:extLst>
+                    </a:blip>
+                    <a:stretch>
+                      <a:fillRect/>
+                    </a:stretch>
+                  </pic:blipFill>
+                  <pic:spPr>
+                    <a:xfrm>
+                      <a:off x="0" y="0"/>
+                      <a:ext cx="2715004" cy="1324160"/>
+                    </a:xfrm>
+                    <a:prstGeom prst="rect">
+                      <a:avLst/>
+                    </a:prstGeom>
+                  </pic:spPr>
+                </pic:pic>
+              </a:graphicData>
+            </a:graphic>
+          </wp:inline>
+        </w:drawing>
+      </w:r>
+    </w:p>
+    <w:p>
+      <w:pPr>
+        <w:rPr>
+          <w:rFonts w:ascii="Times" w:hAnsi="Times" w:cs="Times"/>
+          <w:i/>
+          <w:iCs/>
+          <w:sz w:val="20"/>
+          <w:szCs w:val="20"/>
+        </w:rPr>
+      </w:pPr>
+      <w:r>
+        <w:rPr>
+          <w:rFonts w:ascii="Times" w:hAnsi="Times" w:cs="Times"/>
+          <w:sz w:val="20"/>
+          <w:szCs w:val="20"/>
+        </w:rPr>
+        <w:t xml:space="preserve">La acción que ejecute desde su </w:t>
+      </w:r>
+      <w:r>
+        <w:rPr>
+          <w:rFonts w:ascii="Times" w:hAnsi="Times" w:cs="Times"/>
+          <w:i/>
+          <w:iCs/>
+          <w:sz w:val="20"/>
+          <w:szCs w:val="20"/>
+        </w:rPr>
+        <w:t xml:space="preserve">Hoja de Origen </w:t>
+      </w:r>
+      <w:r>
+        <w:rPr>
+          <w:rFonts w:ascii="Times" w:hAnsi="Times" w:cs="Times"/>
+          <w:sz w:val="20"/>
+          <w:szCs w:val="20"/>
+        </w:rPr>
+        <w:t xml:space="preserve">es congruente con </w:t>
+      </w:r>
+      <w:r>
+        <w:rPr>
+          <w:rFonts w:ascii="Times" w:hAnsi="Times" w:cs="Times"/>
+          <w:sz w:val="20"/>
+          <w:szCs w:val="20"/>
+        </w:rPr>
+        <w:t>la acción que</w:t>
+      </w:r>
+      <w:r>
+        <w:rPr>
+          <w:rFonts w:ascii="Times" w:hAnsi="Times" w:cs="Times"/>
+          <w:sz w:val="20"/>
+          <w:szCs w:val="20"/>
+        </w:rPr>
+        <w:t xml:space="preserve"> se</w:t>
+      </w:r>
+      <w:r>
+        <w:rPr>
+          <w:rFonts w:ascii="Times" w:hAnsi="Times" w:cs="Times"/>
+          <w:sz w:val="20"/>
+          <w:szCs w:val="20"/>
+        </w:rPr>
+        <w:t xml:space="preserve"> </w:t>
+      </w:r>
+      <w:r>
+        <w:rPr>
+          <w:rFonts w:ascii="Times" w:hAnsi="Times" w:cs="Times"/>
+          <w:sz w:val="20"/>
+          <w:szCs w:val="20"/>
+        </w:rPr>
+        <w:t xml:space="preserve">desencadena en sus </w:t>
+      </w:r>
+      <w:r>
+        <w:rPr>
+          <w:rFonts w:ascii="Times" w:hAnsi="Times" w:cs="Times"/>
+          <w:i/>
+          <w:iCs/>
+          <w:sz w:val="20"/>
+          <w:szCs w:val="20"/>
+        </w:rPr>
+        <w:t xml:space="preserve">Hojas </w:t>
+      </w:r>
+      <w:r>
+        <w:rPr>
+          <w:rFonts w:ascii="Times" w:hAnsi="Times" w:cs="Times"/>
+          <w:i/>
+          <w:iCs/>
+          <w:sz w:val="20"/>
+          <w:szCs w:val="20"/>
+        </w:rPr>
+        <w:t>Objetivos.</w:t>
+      </w:r>
+      <w:r>
+        <w:rPr>
+          <w:rFonts w:ascii="Times" w:hAnsi="Times" w:cs="Times"/>
+          <w:i/>
+          <w:iCs/>
+          <w:sz w:val="20"/>
+          <w:szCs w:val="20"/>
+        </w:rPr>
+        <w:t xml:space="preserve"> </w:t>
+      </w:r>
+    </w:p>
+    <w:p>
+      <w:pPr>
+        <w:rPr>
+          <w:rFonts w:ascii="Times" w:hAnsi="Times" w:cs="Times"/>
+          <w:sz w:val="20"/>
+          <w:szCs w:val="20"/>
+        </w:rPr>
+      </w:pPr>
+      <w:r>
+        <w:rPr>
+          <w:rFonts w:ascii="Times" w:hAnsi="Times" w:cs="Times"/>
+          <w:b/>
+          <w:bCs/>
+          <w:sz w:val="20"/>
+          <w:szCs w:val="20"/>
+        </w:rPr>
+        <w:t>Consejo</w:t>
+      </w:r>
+      <w:r>
+        <w:rPr>
+          <w:rFonts w:ascii="Times" w:hAnsi="Times" w:cs="Times"/>
+          <w:sz w:val="20"/>
+          <w:szCs w:val="20"/>
+        </w:rPr>
+        <w:t xml:space="preserve">: </w:t>
+      </w:r>
+      <w:r>
+        <w:rPr>
+          <w:rFonts w:ascii="Times" w:hAnsi="Times" w:cs="Times"/>
+          <w:sz w:val="20"/>
+          <w:szCs w:val="20"/>
+        </w:rPr>
+        <w:t>Siempre trabaje con esta configuración idealmente</w:t>
+      </w:r>
+      <w:r>
+        <w:rPr>
+          <w:rFonts w:ascii="Times" w:hAnsi="Times" w:cs="Times"/>
+          <w:sz w:val="20"/>
+          <w:szCs w:val="20"/>
+        </w:rPr>
+        <w:t>;</w:t>
+      </w:r>
+      <w:r>
+        <w:rPr>
+          <w:rFonts w:ascii="Times" w:hAnsi="Times" w:cs="Times"/>
+          <w:sz w:val="20"/>
+          <w:szCs w:val="20"/>
+        </w:rPr>
+        <w:t xml:space="preserve"> donde su </w:t>
+      </w:r>
+      <w:r>
+        <w:rPr>
+          <w:rFonts w:ascii="Times" w:hAnsi="Times" w:cs="Times"/>
+          <w:i/>
+          <w:iCs/>
+          <w:sz w:val="20"/>
+          <w:szCs w:val="20"/>
+        </w:rPr>
+        <w:t xml:space="preserve">Hoja de Origen </w:t>
+      </w:r>
+      <w:r>
+        <w:rPr>
+          <w:rFonts w:ascii="Times" w:hAnsi="Times" w:cs="Times"/>
+          <w:sz w:val="20"/>
+          <w:szCs w:val="20"/>
+        </w:rPr>
+        <w:t>s</w:t>
+      </w:r>
+      <w:r>
+        <w:rPr>
+          <w:rFonts w:ascii="Times" w:hAnsi="Times" w:cs="Times"/>
+          <w:sz w:val="20"/>
+          <w:szCs w:val="20"/>
+        </w:rPr>
+        <w:t>ea</w:t>
+      </w:r>
+      <w:r>
+        <w:rPr>
+          <w:rFonts w:ascii="Times" w:hAnsi="Times" w:cs="Times"/>
+          <w:sz w:val="20"/>
+          <w:szCs w:val="20"/>
+        </w:rPr>
+        <w:t xml:space="preserve"> también </w:t>
+      </w:r>
+      <w:r>
+        <w:rPr>
+          <w:rFonts w:ascii="Times" w:hAnsi="Times" w:cs="Times"/>
+          <w:sz w:val="20"/>
+          <w:szCs w:val="20"/>
+        </w:rPr>
+        <w:t>una</w:t>
+      </w:r>
+      <w:r>
+        <w:rPr>
+          <w:rFonts w:ascii="Times" w:hAnsi="Times" w:cs="Times"/>
+          <w:sz w:val="20"/>
+          <w:szCs w:val="20"/>
+        </w:rPr>
+        <w:t xml:space="preserve"> </w:t>
+      </w:r>
+      <w:r>
+        <w:rPr>
+          <w:rFonts w:ascii="Times" w:hAnsi="Times" w:cs="Times"/>
+          <w:i/>
+          <w:iCs/>
+          <w:sz w:val="20"/>
+          <w:szCs w:val="20"/>
+        </w:rPr>
+        <w:t xml:space="preserve">Hoja </w:t>
+      </w:r>
+      <w:r>
+        <w:rPr>
+          <w:rFonts w:ascii="Times" w:hAnsi="Times" w:cs="Times"/>
+          <w:i/>
+          <w:iCs/>
+          <w:sz w:val="20"/>
+          <w:szCs w:val="20"/>
+        </w:rPr>
+        <w:t>Objetivo</w:t>
+      </w:r>
+      <w:r>
+        <w:rPr>
+          <w:rFonts w:ascii="Times" w:hAnsi="Times" w:cs="Times"/>
+          <w:i/>
+          <w:iCs/>
+          <w:sz w:val="20"/>
+          <w:szCs w:val="20"/>
+        </w:rPr>
+        <w:t xml:space="preserve">, </w:t>
+      </w:r>
+      <w:r>
+        <w:rPr>
+          <w:rFonts w:ascii="Times" w:hAnsi="Times" w:cs="Times"/>
+          <w:sz w:val="20"/>
+          <w:szCs w:val="20"/>
+        </w:rPr>
+        <w:t xml:space="preserve">esto </w:t>
+      </w:r>
+      <w:r>
+        <w:rPr>
+          <w:rFonts w:ascii="Times" w:hAnsi="Times" w:cs="Times"/>
+          <w:sz w:val="20"/>
+          <w:szCs w:val="20"/>
+        </w:rPr>
+        <w:t xml:space="preserve">para guardar </w:t>
+      </w:r>
+      <w:r>
+        <w:rPr>
+          <w:rFonts w:ascii="Times" w:hAnsi="Times" w:cs="Times"/>
+          <w:b/>
+          <w:bCs/>
+          <w:sz w:val="20"/>
+          <w:szCs w:val="20"/>
+        </w:rPr>
+        <w:t>consistencia</w:t>
+      </w:r>
+      <w:r>
+        <w:rPr>
+          <w:rFonts w:ascii="Times" w:hAnsi="Times" w:cs="Times"/>
+          <w:b/>
+          <w:bCs/>
+          <w:sz w:val="20"/>
+          <w:szCs w:val="20"/>
+        </w:rPr>
+        <w:t xml:space="preserve"> </w:t>
+      </w:r>
+      <w:r>
+        <w:rPr>
+          <w:rFonts w:ascii="Times" w:hAnsi="Times" w:cs="Times"/>
+          <w:sz w:val="20"/>
+          <w:szCs w:val="20"/>
+        </w:rPr>
+        <w:t>en el grado de granularidad d</w:t>
+      </w:r>
+      <w:r>
+        <w:rPr>
+          <w:rFonts w:ascii="Times" w:hAnsi="Times" w:cs="Times"/>
+          <w:sz w:val="20"/>
+          <w:szCs w:val="20"/>
+        </w:rPr>
+        <w:t>e todas las hojas</w:t>
+      </w:r>
+      <w:r>
+        <w:rPr>
+          <w:rFonts w:ascii="Times" w:hAnsi="Times" w:cs="Times"/>
+          <w:sz w:val="20"/>
+          <w:szCs w:val="20"/>
+        </w:rPr>
+        <w:t>.</w:t>
+      </w:r>
+    </w:p>
+    <w:p>
+      <w:pPr>
+        <w:rPr>
+          <w:rFonts w:ascii="Times" w:hAnsi="Times" w:cs="Times"/>
+          <w:sz w:val="20"/>
+          <w:szCs w:val="20"/>
+        </w:rPr>
+      </w:pPr>
+    </w:p>
+    <w:p>
+      <w:pPr>
+        <w:rPr>
+          <w:rFonts w:ascii="Times" w:hAnsi="Times" w:cs="Times"/>
+          <w:i/>
+          <w:iCs/>
+          <w:sz w:val="20"/>
+          <w:szCs w:val="20"/>
+        </w:rPr>
+      </w:pPr>
+      <w:r>
+        <w:rPr>
+          <w:rFonts w:ascii="Times" w:hAnsi="Times" w:cs="Times"/>
+          <w:i/>
+          <w:iCs/>
+          <w:sz w:val="20"/>
+          <w:szCs w:val="20"/>
+        </w:rPr>
+        <w:t xml:space="preserve"> </w:t>
+      </w:r>
+    </w:p>
+    <w:p>
+      <w:pPr>
+        <w:rPr>
+          <w:rFonts w:ascii="Times" w:hAnsi="Times" w:cs="Times"/>
+          <w:b/>
+          <w:bCs/>
+          <w:sz w:val="20"/>
+          <w:szCs w:val="20"/>
+        </w:rPr>
+      </w:pPr>
+    </w:p>
+    <w:p>
+      <w:pPr>
+        <w:rPr>
+          <w:rFonts w:ascii="Times" w:hAnsi="Times" w:cs="Times"/>
+          <w:i/>
+          <w:iCs/>
+          <w:sz w:val="20"/>
+          <w:szCs w:val="20"/>
+        </w:rPr>
+      </w:pPr>
+    </w:p>
+    <w:p>
+      <w:pPr>
+        <w:rPr>
+          <w:rFonts w:ascii="Times" w:eastAsia="Times" w:hAnsi="Times"/>
+          <w:color w:val="000000"/>
+          <w:sz w:val="20"/>
+          <w:szCs w:val="20"/>
+        </w:rPr>
+      </w:pPr>
+    </w:p>
+    <w:p>
+      <w:pPr>
         <w:ind w:left="1416" w:hanging="1416"/>
         <w:rPr>
           <w:rFonts w:ascii="Times" w:eastAsia="Times" w:hAnsi="Times"/>
@@ -26725,7 +29205,7 @@
       </w:r>
     </w:p>
     <w:sectPr>
-      <w:footerReference w:type="default" r:id="rId60"/>
+      <w:footerReference w:type="default" r:id="rId66"/>
       <w:type w:val="continuous"/>
       <w:pgSz w:w="12240" w:h="15840"/>
       <w:pgMar w:top="1417" w:right="1701" w:bottom="1417" w:left="1701" w:header="720" w:footer="720" w:gutter="0"/>

</xml_diff>